<commit_message>
User Profile I create a service to get the user from Local Storage
</commit_message>
<xml_diff>
--- a/DOCUMENTATION/USER MANUAL.docx
+++ b/DOCUMENTATION/USER MANUAL.docx
@@ -603,6 +603,62 @@
     <w:p>
       <w:pPr>
         <w:pStyle w:val="Prrafodelista"/>
+        <w:numPr>
+          <w:ilvl w:val="0"/>
+          <w:numId w:val="1"/>
+        </w:numPr>
+        <w:tabs>
+          <w:tab w:val="left" w:pos="5325"/>
+        </w:tabs>
+        <w:jc w:val="both"/>
+        <w:rPr>
+          <w:rFonts w:ascii="Arial" w:eastAsia="Times New Roman" w:hAnsi="Arial" w:cs="Arial"/>
+          <w:sz w:val="36"/>
+          <w:szCs w:val="36"/>
+          <w:lang w:val="es-ES" w:eastAsia="es-ES"/>
+        </w:rPr>
+      </w:pPr>
+      <w:r>
+        <w:rPr>
+          <w:rFonts w:ascii="Arial" w:eastAsia="Times New Roman" w:hAnsi="Arial" w:cs="Arial"/>
+          <w:sz w:val="36"/>
+          <w:szCs w:val="36"/>
+          <w:lang w:val="es-ES" w:eastAsia="es-ES"/>
+        </w:rPr>
+        <w:t>Módulo de Seguridad y Sitio Web</w:t>
+      </w:r>
+    </w:p>
+    <w:p>
+      <w:pPr>
+        <w:pStyle w:val="Prrafodelista"/>
+        <w:numPr>
+          <w:ilvl w:val="0"/>
+          <w:numId w:val="1"/>
+        </w:numPr>
+        <w:tabs>
+          <w:tab w:val="left" w:pos="5325"/>
+        </w:tabs>
+        <w:jc w:val="both"/>
+        <w:rPr>
+          <w:rFonts w:ascii="Arial" w:eastAsia="Times New Roman" w:hAnsi="Arial" w:cs="Arial"/>
+          <w:sz w:val="36"/>
+          <w:szCs w:val="36"/>
+          <w:lang w:val="es-ES" w:eastAsia="es-ES"/>
+        </w:rPr>
+      </w:pPr>
+      <w:r>
+        <w:rPr>
+          <w:rFonts w:ascii="Arial" w:eastAsia="Times New Roman" w:hAnsi="Arial" w:cs="Arial"/>
+          <w:sz w:val="36"/>
+          <w:szCs w:val="36"/>
+          <w:lang w:val="es-ES" w:eastAsia="es-ES"/>
+        </w:rPr>
+        <w:t>Gestión de Perfiles</w:t>
+      </w:r>
+    </w:p>
+    <w:p>
+      <w:pPr>
+        <w:pStyle w:val="Prrafodelista"/>
         <w:tabs>
           <w:tab w:val="left" w:pos="5325"/>
         </w:tabs>
@@ -820,13 +876,7 @@
           <w:szCs w:val="40"/>
         </w:rPr>
       </w:pPr>
-    </w:p>
-    <w:p>
-      <w:pPr>
-        <w:tabs>
-          <w:tab w:val="left" w:pos="5325"/>
-        </w:tabs>
-        <w:jc w:val="both"/>
+      <w:r>
         <w:rPr>
           <w:rFonts w:ascii="Arial" w:hAnsi="Arial" w:cs="Arial"/>
           <w:b/>
@@ -834,30 +884,7 @@
           <w:sz w:val="40"/>
           <w:szCs w:val="40"/>
         </w:rPr>
-      </w:pPr>
-    </w:p>
-    <w:p>
-      <w:pPr>
-        <w:tabs>
-          <w:tab w:val="left" w:pos="5325"/>
-        </w:tabs>
-        <w:jc w:val="both"/>
-        <w:rPr>
-          <w:rFonts w:ascii="Arial" w:hAnsi="Arial" w:cs="Arial"/>
-          <w:b/>
-          <w:bCs/>
-          <w:sz w:val="40"/>
-          <w:szCs w:val="40"/>
-        </w:rPr>
-      </w:pPr>
-      <w:r>
-        <w:rPr>
-          <w:rFonts w:ascii="Arial" w:hAnsi="Arial" w:cs="Arial"/>
-          <w:b/>
-          <w:bCs/>
-          <w:sz w:val="40"/>
-          <w:szCs w:val="40"/>
-        </w:rPr>
+        <w:lastRenderedPageBreak/>
         <w:t>INTRODUCCIÓN</w:t>
       </w:r>
     </w:p>
@@ -1362,6 +1389,7 @@
           <w:szCs w:val="28"/>
           <w:lang w:val="es-ES" w:eastAsia="es-ES"/>
         </w:rPr>
+        <w:lastRenderedPageBreak/>
         <w:t>Acceso al Sistema</w:t>
       </w:r>
     </w:p>
@@ -1433,9 +1461,626 @@
     </w:p>
     <w:p>
       <w:pPr>
+        <w:pStyle w:val="Prrafodelista"/>
+        <w:numPr>
+          <w:ilvl w:val="0"/>
+          <w:numId w:val="23"/>
+        </w:numPr>
+        <w:tabs>
+          <w:tab w:val="left" w:pos="5325"/>
+        </w:tabs>
+        <w:jc w:val="both"/>
+        <w:rPr>
+          <w:rFonts w:ascii="Arial" w:eastAsia="Times New Roman" w:hAnsi="Arial" w:cs="Arial"/>
+          <w:sz w:val="28"/>
+          <w:szCs w:val="28"/>
+          <w:lang w:val="es-ES" w:eastAsia="es-ES"/>
+        </w:rPr>
+      </w:pPr>
+      <w:r>
+        <w:rPr>
+          <w:rFonts w:ascii="Arial" w:eastAsia="Times New Roman" w:hAnsi="Arial" w:cs="Arial"/>
+          <w:sz w:val="28"/>
+          <w:szCs w:val="28"/>
+          <w:lang w:val="es-ES" w:eastAsia="es-ES"/>
+        </w:rPr>
+        <w:t>Ingresa tu dirección de correo electrónico como usuario.</w:t>
+      </w:r>
+    </w:p>
+    <w:p>
+      <w:pPr>
+        <w:pStyle w:val="Prrafodelista"/>
+        <w:tabs>
+          <w:tab w:val="left" w:pos="5325"/>
+        </w:tabs>
+        <w:ind w:left="1440"/>
+        <w:jc w:val="both"/>
+        <w:rPr>
+          <w:rFonts w:ascii="Arial" w:eastAsia="Times New Roman" w:hAnsi="Arial" w:cs="Arial"/>
+          <w:sz w:val="28"/>
+          <w:szCs w:val="28"/>
+          <w:lang w:val="es-ES" w:eastAsia="es-ES"/>
+        </w:rPr>
+      </w:pPr>
+    </w:p>
+    <w:p>
+      <w:pPr>
+        <w:pStyle w:val="Prrafodelista"/>
+        <w:numPr>
+          <w:ilvl w:val="0"/>
+          <w:numId w:val="23"/>
+        </w:numPr>
+        <w:tabs>
+          <w:tab w:val="left" w:pos="5325"/>
+        </w:tabs>
+        <w:jc w:val="both"/>
+        <w:rPr>
+          <w:rFonts w:ascii="Arial" w:eastAsia="Times New Roman" w:hAnsi="Arial" w:cs="Arial"/>
+          <w:sz w:val="28"/>
+          <w:szCs w:val="28"/>
+          <w:lang w:val="es-ES" w:eastAsia="es-ES"/>
+        </w:rPr>
+      </w:pPr>
+      <w:r>
+        <w:rPr>
+          <w:rFonts w:ascii="Arial" w:eastAsia="Times New Roman" w:hAnsi="Arial" w:cs="Arial"/>
+          <w:sz w:val="28"/>
+          <w:szCs w:val="28"/>
+          <w:lang w:val="es-ES" w:eastAsia="es-ES"/>
+        </w:rPr>
+        <w:t>Introduce tu contraseña segura. Recuerda que las contraseñas están cifradas para mayor seguridad.</w:t>
+      </w:r>
+    </w:p>
+    <w:p>
+      <w:pPr>
+        <w:pStyle w:val="Prrafodelista"/>
+        <w:rPr>
+          <w:rFonts w:ascii="Arial" w:eastAsia="Times New Roman" w:hAnsi="Arial" w:cs="Arial"/>
+          <w:sz w:val="28"/>
+          <w:szCs w:val="28"/>
+          <w:lang w:val="es-ES" w:eastAsia="es-ES"/>
+        </w:rPr>
+      </w:pPr>
+    </w:p>
+    <w:p>
+      <w:pPr>
+        <w:pStyle w:val="Prrafodelista"/>
+        <w:tabs>
+          <w:tab w:val="left" w:pos="5325"/>
+        </w:tabs>
+        <w:ind w:left="1440"/>
+        <w:jc w:val="both"/>
+        <w:rPr>
+          <w:rFonts w:ascii="Arial" w:eastAsia="Times New Roman" w:hAnsi="Arial" w:cs="Arial"/>
+          <w:sz w:val="28"/>
+          <w:szCs w:val="28"/>
+          <w:lang w:val="es-ES" w:eastAsia="es-ES"/>
+        </w:rPr>
+      </w:pPr>
+    </w:p>
+    <w:p>
+      <w:pPr>
+        <w:pStyle w:val="Prrafodelista"/>
+        <w:numPr>
+          <w:ilvl w:val="0"/>
+          <w:numId w:val="23"/>
+        </w:numPr>
+        <w:tabs>
+          <w:tab w:val="left" w:pos="5325"/>
+        </w:tabs>
+        <w:jc w:val="both"/>
+        <w:rPr>
+          <w:rFonts w:ascii="Arial" w:eastAsia="Times New Roman" w:hAnsi="Arial" w:cs="Arial"/>
+          <w:sz w:val="28"/>
+          <w:szCs w:val="28"/>
+          <w:lang w:val="es-ES" w:eastAsia="es-ES"/>
+        </w:rPr>
+      </w:pPr>
+      <w:r>
+        <w:rPr>
+          <w:rFonts w:ascii="Arial" w:eastAsia="Times New Roman" w:hAnsi="Arial" w:cs="Arial"/>
+          <w:sz w:val="28"/>
+          <w:szCs w:val="28"/>
+          <w:lang w:val="es-ES" w:eastAsia="es-ES"/>
+        </w:rPr>
+        <w:t>En caso de olvidar tu contraseña, utiliza la funcionalidad de recuperación de contraseña mediante correo electrónico.</w:t>
+      </w:r>
+    </w:p>
+    <w:p>
+      <w:pPr>
+        <w:pStyle w:val="Prrafodelista"/>
+        <w:tabs>
+          <w:tab w:val="left" w:pos="5325"/>
+        </w:tabs>
+        <w:ind w:left="1440"/>
+        <w:jc w:val="both"/>
+        <w:rPr>
+          <w:rFonts w:ascii="Arial" w:eastAsia="Times New Roman" w:hAnsi="Arial" w:cs="Arial"/>
+          <w:sz w:val="28"/>
+          <w:szCs w:val="28"/>
+          <w:lang w:val="es-ES" w:eastAsia="es-ES"/>
+        </w:rPr>
+      </w:pPr>
+    </w:p>
+    <w:p>
+      <w:pPr>
+        <w:tabs>
+          <w:tab w:val="left" w:pos="5325"/>
+        </w:tabs>
+        <w:jc w:val="both"/>
+        <w:rPr>
+          <w:rFonts w:ascii="Arial" w:eastAsia="Times New Roman" w:hAnsi="Arial" w:cs="Arial"/>
+          <w:b/>
+          <w:bCs/>
+          <w:sz w:val="28"/>
+          <w:szCs w:val="28"/>
+          <w:lang w:val="es-ES" w:eastAsia="es-ES"/>
+        </w:rPr>
+      </w:pPr>
+      <w:bookmarkStart w:id="0" w:name="_Hlk169630055"/>
+      <w:r>
+        <w:rPr>
+          <w:rFonts w:ascii="Arial" w:eastAsia="Times New Roman" w:hAnsi="Arial" w:cs="Arial"/>
+          <w:b/>
+          <w:bCs/>
+          <w:sz w:val="28"/>
+          <w:szCs w:val="28"/>
+          <w:lang w:val="es-ES" w:eastAsia="es-ES"/>
+        </w:rPr>
+        <w:t>Módulo de Seguridad y Sitio Web</w:t>
+      </w:r>
+    </w:p>
+    <w:bookmarkEnd w:id="0"/>
+    <w:p>
+      <w:pPr>
+        <w:pStyle w:val="Prrafodelista"/>
+        <w:numPr>
+          <w:ilvl w:val="0"/>
+          <w:numId w:val="20"/>
+        </w:numPr>
+        <w:tabs>
+          <w:tab w:val="left" w:pos="5325"/>
+        </w:tabs>
+        <w:jc w:val="both"/>
+        <w:rPr>
+          <w:rFonts w:ascii="Arial" w:eastAsia="Times New Roman" w:hAnsi="Arial" w:cs="Arial"/>
+          <w:b/>
+          <w:bCs/>
+          <w:sz w:val="28"/>
+          <w:szCs w:val="28"/>
+          <w:lang w:val="es-ES" w:eastAsia="es-ES"/>
+        </w:rPr>
+      </w:pPr>
+      <w:r>
+        <w:rPr>
+          <w:rFonts w:ascii="Arial" w:eastAsia="Times New Roman" w:hAnsi="Arial" w:cs="Arial"/>
+          <w:b/>
+          <w:bCs/>
+          <w:sz w:val="28"/>
+          <w:szCs w:val="28"/>
+          <w:lang w:val="es-ES" w:eastAsia="es-ES"/>
+        </w:rPr>
+        <w:t>Portal Web</w:t>
+      </w:r>
+    </w:p>
+    <w:p>
+      <w:pPr>
+        <w:pStyle w:val="Prrafodelista"/>
+        <w:tabs>
+          <w:tab w:val="left" w:pos="5325"/>
+        </w:tabs>
+        <w:jc w:val="both"/>
+        <w:rPr>
+          <w:rFonts w:ascii="Arial" w:eastAsia="Times New Roman" w:hAnsi="Arial" w:cs="Arial"/>
+          <w:b/>
+          <w:bCs/>
+          <w:sz w:val="28"/>
+          <w:szCs w:val="28"/>
+          <w:lang w:val="es-ES" w:eastAsia="es-ES"/>
+        </w:rPr>
+      </w:pPr>
+    </w:p>
+    <w:p>
+      <w:pPr>
+        <w:pStyle w:val="Prrafodelista"/>
+        <w:numPr>
+          <w:ilvl w:val="0"/>
+          <w:numId w:val="21"/>
+        </w:numPr>
+        <w:tabs>
+          <w:tab w:val="left" w:pos="5325"/>
+        </w:tabs>
+        <w:jc w:val="both"/>
+        <w:rPr>
+          <w:rFonts w:ascii="Arial" w:eastAsia="Times New Roman" w:hAnsi="Arial" w:cs="Arial"/>
+          <w:b/>
+          <w:bCs/>
+          <w:sz w:val="28"/>
+          <w:szCs w:val="28"/>
+          <w:lang w:val="es-ES" w:eastAsia="es-ES"/>
+        </w:rPr>
+      </w:pPr>
+      <w:r>
+        <w:rPr>
+          <w:rFonts w:ascii="Arial" w:eastAsia="Times New Roman" w:hAnsi="Arial" w:cs="Arial"/>
+          <w:b/>
+          <w:bCs/>
+          <w:sz w:val="28"/>
+          <w:szCs w:val="28"/>
+          <w:lang w:val="es-ES" w:eastAsia="es-ES"/>
+        </w:rPr>
+        <w:t>Inicio (</w:t>
+      </w:r>
+      <w:proofErr w:type="spellStart"/>
+      <w:r>
+        <w:rPr>
+          <w:rFonts w:ascii="Arial" w:eastAsia="Times New Roman" w:hAnsi="Arial" w:cs="Arial"/>
+          <w:b/>
+          <w:bCs/>
+          <w:sz w:val="28"/>
+          <w:szCs w:val="28"/>
+          <w:lang w:val="es-ES" w:eastAsia="es-ES"/>
+        </w:rPr>
+        <w:t>Landing</w:t>
+      </w:r>
+      <w:proofErr w:type="spellEnd"/>
+      <w:r>
+        <w:rPr>
+          <w:rFonts w:ascii="Arial" w:eastAsia="Times New Roman" w:hAnsi="Arial" w:cs="Arial"/>
+          <w:b/>
+          <w:bCs/>
+          <w:sz w:val="28"/>
+          <w:szCs w:val="28"/>
+          <w:lang w:val="es-ES" w:eastAsia="es-ES"/>
+        </w:rPr>
+        <w:t xml:space="preserve"> Page):</w:t>
+      </w:r>
+      <w:r>
+        <w:rPr>
+          <w:rFonts w:ascii="Arial" w:eastAsia="Times New Roman" w:hAnsi="Arial" w:cs="Arial"/>
+          <w:sz w:val="28"/>
+          <w:szCs w:val="28"/>
+          <w:lang w:val="es-ES" w:eastAsia="es-ES"/>
+        </w:rPr>
+        <w:t xml:space="preserve"> Aquí encontrarás una descripción general de la plataforma y sus servicios. Esta sección está diseñada para ofrecer una visión clara y completa de las funcionalidades y beneficios que ofrece el sistema.</w:t>
+      </w:r>
+    </w:p>
+    <w:p>
+      <w:pPr>
+        <w:pStyle w:val="Prrafodelista"/>
+        <w:tabs>
+          <w:tab w:val="left" w:pos="5325"/>
+        </w:tabs>
+        <w:ind w:left="1440"/>
+        <w:jc w:val="both"/>
+        <w:rPr>
+          <w:rFonts w:ascii="Arial" w:eastAsia="Times New Roman" w:hAnsi="Arial" w:cs="Arial"/>
+          <w:b/>
+          <w:bCs/>
+          <w:sz w:val="28"/>
+          <w:szCs w:val="28"/>
+          <w:lang w:val="es-ES" w:eastAsia="es-ES"/>
+        </w:rPr>
+      </w:pPr>
+    </w:p>
+    <w:p>
+      <w:pPr>
+        <w:pStyle w:val="Prrafodelista"/>
+        <w:numPr>
+          <w:ilvl w:val="0"/>
+          <w:numId w:val="21"/>
+        </w:numPr>
+        <w:tabs>
+          <w:tab w:val="left" w:pos="5325"/>
+        </w:tabs>
+        <w:jc w:val="both"/>
+        <w:rPr>
+          <w:rFonts w:ascii="Arial" w:eastAsia="Times New Roman" w:hAnsi="Arial" w:cs="Arial"/>
+          <w:b/>
+          <w:bCs/>
+          <w:sz w:val="28"/>
+          <w:szCs w:val="28"/>
+          <w:lang w:val="es-ES" w:eastAsia="es-ES"/>
+        </w:rPr>
+      </w:pPr>
+      <w:r>
+        <w:rPr>
+          <w:rFonts w:ascii="Arial" w:eastAsia="Times New Roman" w:hAnsi="Arial" w:cs="Arial"/>
+          <w:b/>
+          <w:bCs/>
+          <w:sz w:val="28"/>
+          <w:szCs w:val="28"/>
+          <w:lang w:val="es-ES" w:eastAsia="es-ES"/>
+        </w:rPr>
+        <w:t>Misión y Visión:</w:t>
+      </w:r>
+      <w:r>
+        <w:rPr>
+          <w:rFonts w:ascii="Arial" w:eastAsia="Times New Roman" w:hAnsi="Arial" w:cs="Arial"/>
+          <w:sz w:val="28"/>
+          <w:szCs w:val="28"/>
+          <w:lang w:val="es-ES" w:eastAsia="es-ES"/>
+        </w:rPr>
+        <w:t xml:space="preserve"> Secciones dedicadas a detallar la misión y visión de la funeraria, proporcionando información sobre los valores y objetivos que guían nuestros servicios.</w:t>
+      </w:r>
+    </w:p>
+    <w:p>
+      <w:pPr>
+        <w:pStyle w:val="Prrafodelista"/>
+        <w:tabs>
+          <w:tab w:val="left" w:pos="5325"/>
+        </w:tabs>
+        <w:ind w:left="1440"/>
+        <w:jc w:val="both"/>
+        <w:rPr>
+          <w:rFonts w:ascii="Arial" w:eastAsia="Times New Roman" w:hAnsi="Arial" w:cs="Arial"/>
+          <w:b/>
+          <w:bCs/>
+          <w:sz w:val="28"/>
+          <w:szCs w:val="28"/>
+          <w:lang w:val="es-ES" w:eastAsia="es-ES"/>
+        </w:rPr>
+      </w:pPr>
+    </w:p>
+    <w:p>
+      <w:pPr>
+        <w:pStyle w:val="Prrafodelista"/>
+        <w:numPr>
+          <w:ilvl w:val="0"/>
+          <w:numId w:val="21"/>
+        </w:numPr>
+        <w:tabs>
+          <w:tab w:val="left" w:pos="5325"/>
+        </w:tabs>
+        <w:jc w:val="both"/>
+        <w:rPr>
+          <w:rFonts w:ascii="Arial" w:eastAsia="Times New Roman" w:hAnsi="Arial" w:cs="Arial"/>
+          <w:b/>
+          <w:bCs/>
+          <w:sz w:val="28"/>
+          <w:szCs w:val="28"/>
+          <w:lang w:val="es-ES" w:eastAsia="es-ES"/>
+        </w:rPr>
+      </w:pPr>
+      <w:r>
+        <w:rPr>
+          <w:rFonts w:ascii="Arial" w:eastAsia="Times New Roman" w:hAnsi="Arial" w:cs="Arial"/>
+          <w:b/>
+          <w:bCs/>
+          <w:sz w:val="28"/>
+          <w:szCs w:val="28"/>
+          <w:lang w:val="es-ES" w:eastAsia="es-ES"/>
+        </w:rPr>
+        <w:t>Contáctenos</w:t>
+      </w:r>
+      <w:r>
+        <w:rPr>
+          <w:rFonts w:ascii="Arial" w:eastAsia="Times New Roman" w:hAnsi="Arial" w:cs="Arial"/>
+          <w:b/>
+          <w:bCs/>
+          <w:sz w:val="28"/>
+          <w:szCs w:val="28"/>
+          <w:lang w:val="es-ES" w:eastAsia="es-ES"/>
+        </w:rPr>
+        <w:t>:</w:t>
+      </w:r>
+      <w:r>
+        <w:rPr>
+          <w:rFonts w:ascii="Arial" w:eastAsia="Times New Roman" w:hAnsi="Arial" w:cs="Arial"/>
+          <w:sz w:val="28"/>
+          <w:szCs w:val="28"/>
+          <w:lang w:val="es-ES" w:eastAsia="es-ES"/>
+        </w:rPr>
+        <w:t xml:space="preserve"> Un formulario que permite a los usuarios enviar mensajes directamente al equipo administrativo</w:t>
+      </w:r>
+      <w:r>
+        <w:rPr>
+          <w:rFonts w:ascii="Arial" w:eastAsia="Times New Roman" w:hAnsi="Arial" w:cs="Arial"/>
+          <w:sz w:val="28"/>
+          <w:szCs w:val="28"/>
+          <w:lang w:val="es-ES" w:eastAsia="es-ES"/>
+        </w:rPr>
+        <w:t>.</w:t>
+      </w:r>
+    </w:p>
+    <w:p>
+      <w:pPr>
+        <w:pStyle w:val="Prrafodelista"/>
+        <w:numPr>
+          <w:ilvl w:val="0"/>
+          <w:numId w:val="20"/>
+        </w:numPr>
+        <w:tabs>
+          <w:tab w:val="left" w:pos="5325"/>
+        </w:tabs>
+        <w:jc w:val="both"/>
+        <w:rPr>
+          <w:rFonts w:ascii="Arial" w:eastAsia="Times New Roman" w:hAnsi="Arial" w:cs="Arial"/>
+          <w:b/>
+          <w:bCs/>
+          <w:sz w:val="28"/>
+          <w:szCs w:val="28"/>
+          <w:lang w:val="es-ES" w:eastAsia="es-ES"/>
+        </w:rPr>
+      </w:pPr>
+      <w:r>
+        <w:rPr>
+          <w:rFonts w:ascii="Arial" w:eastAsia="Times New Roman" w:hAnsi="Arial" w:cs="Arial"/>
+          <w:b/>
+          <w:bCs/>
+          <w:sz w:val="28"/>
+          <w:szCs w:val="28"/>
+          <w:lang w:val="es-ES" w:eastAsia="es-ES"/>
+        </w:rPr>
+        <w:lastRenderedPageBreak/>
+        <w:t>Seguridad</w:t>
+      </w:r>
+    </w:p>
+    <w:p>
+      <w:pPr>
+        <w:pStyle w:val="Prrafodelista"/>
+        <w:tabs>
+          <w:tab w:val="left" w:pos="5325"/>
+        </w:tabs>
+        <w:jc w:val="both"/>
+        <w:rPr>
+          <w:rFonts w:ascii="Arial" w:eastAsia="Times New Roman" w:hAnsi="Arial" w:cs="Arial"/>
+          <w:b/>
+          <w:bCs/>
+          <w:sz w:val="28"/>
+          <w:szCs w:val="28"/>
+          <w:lang w:val="es-ES" w:eastAsia="es-ES"/>
+        </w:rPr>
+      </w:pPr>
+    </w:p>
+    <w:p>
+      <w:pPr>
+        <w:pStyle w:val="Prrafodelista"/>
+        <w:numPr>
+          <w:ilvl w:val="0"/>
+          <w:numId w:val="24"/>
+        </w:numPr>
+        <w:tabs>
+          <w:tab w:val="left" w:pos="5325"/>
+        </w:tabs>
+        <w:jc w:val="both"/>
+        <w:rPr>
+          <w:rFonts w:ascii="Arial" w:eastAsia="Times New Roman" w:hAnsi="Arial" w:cs="Arial"/>
+          <w:b/>
+          <w:bCs/>
+          <w:sz w:val="28"/>
+          <w:szCs w:val="28"/>
+          <w:lang w:val="es-ES" w:eastAsia="es-ES"/>
+        </w:rPr>
+      </w:pPr>
+      <w:r>
+        <w:rPr>
+          <w:rFonts w:ascii="Arial" w:eastAsia="Times New Roman" w:hAnsi="Arial" w:cs="Arial"/>
+          <w:b/>
+          <w:bCs/>
+          <w:sz w:val="28"/>
+          <w:szCs w:val="28"/>
+          <w:lang w:val="es-ES" w:eastAsia="es-ES"/>
+        </w:rPr>
+        <w:t>Autenticación de Usuarios:</w:t>
+      </w:r>
+      <w:r>
+        <w:rPr>
+          <w:rFonts w:ascii="Arial" w:eastAsia="Times New Roman" w:hAnsi="Arial" w:cs="Arial"/>
+          <w:sz w:val="28"/>
+          <w:szCs w:val="28"/>
+          <w:lang w:val="es-ES" w:eastAsia="es-ES"/>
+        </w:rPr>
+        <w:t xml:space="preserve"> Se implementa un sistema robusto de identificación de usuarios que incluye un segundo factor de autenticación a través de correo electrónico, lo que proporciona una capa adicional de seguridad.</w:t>
+      </w:r>
+    </w:p>
+    <w:p>
+      <w:pPr>
+        <w:pStyle w:val="Prrafodelista"/>
+        <w:tabs>
+          <w:tab w:val="left" w:pos="5325"/>
+        </w:tabs>
+        <w:ind w:left="1440"/>
+        <w:jc w:val="both"/>
+        <w:rPr>
+          <w:rFonts w:ascii="Arial" w:eastAsia="Times New Roman" w:hAnsi="Arial" w:cs="Arial"/>
+          <w:b/>
+          <w:bCs/>
+          <w:sz w:val="28"/>
+          <w:szCs w:val="28"/>
+          <w:lang w:val="es-ES" w:eastAsia="es-ES"/>
+        </w:rPr>
+      </w:pPr>
+    </w:p>
+    <w:p>
+      <w:pPr>
+        <w:pStyle w:val="Prrafodelista"/>
+        <w:numPr>
+          <w:ilvl w:val="0"/>
+          <w:numId w:val="24"/>
+        </w:numPr>
+        <w:tabs>
+          <w:tab w:val="left" w:pos="5325"/>
+        </w:tabs>
+        <w:jc w:val="both"/>
+        <w:rPr>
+          <w:rFonts w:ascii="Arial" w:eastAsia="Times New Roman" w:hAnsi="Arial" w:cs="Arial"/>
+          <w:b/>
+          <w:bCs/>
+          <w:sz w:val="28"/>
+          <w:szCs w:val="28"/>
+          <w:lang w:val="es-ES" w:eastAsia="es-ES"/>
+        </w:rPr>
+      </w:pPr>
+      <w:r>
+        <w:rPr>
+          <w:rFonts w:ascii="Arial" w:eastAsia="Times New Roman" w:hAnsi="Arial" w:cs="Arial"/>
+          <w:b/>
+          <w:bCs/>
+          <w:sz w:val="28"/>
+          <w:szCs w:val="28"/>
+          <w:lang w:val="es-ES" w:eastAsia="es-ES"/>
+        </w:rPr>
+        <w:t>Cifrado de Contraseñas:</w:t>
+      </w:r>
+      <w:r>
+        <w:rPr>
+          <w:rFonts w:ascii="Arial" w:eastAsia="Times New Roman" w:hAnsi="Arial" w:cs="Arial"/>
+          <w:sz w:val="28"/>
+          <w:szCs w:val="28"/>
+          <w:lang w:val="es-ES" w:eastAsia="es-ES"/>
+        </w:rPr>
+        <w:t xml:space="preserve"> Las contraseñas se almacenan de manera cifrada para proteger la información personal de los usuarios, garantizando que los datos estén seguros contra accesos no autorizados.</w:t>
+      </w:r>
+    </w:p>
+    <w:p>
+      <w:pPr>
+        <w:tabs>
+          <w:tab w:val="left" w:pos="5325"/>
+        </w:tabs>
+        <w:ind w:left="720"/>
+        <w:jc w:val="both"/>
+        <w:rPr>
+          <w:rFonts w:ascii="Arial" w:eastAsia="Times New Roman" w:hAnsi="Arial" w:cs="Arial"/>
+          <w:sz w:val="28"/>
+          <w:szCs w:val="28"/>
+          <w:lang w:val="es-ES" w:eastAsia="es-ES"/>
+        </w:rPr>
+      </w:pPr>
+    </w:p>
+    <w:p>
+      <w:pPr>
+        <w:tabs>
+          <w:tab w:val="left" w:pos="5325"/>
+        </w:tabs>
+        <w:jc w:val="both"/>
+        <w:rPr>
+          <w:rFonts w:ascii="Arial" w:eastAsia="Times New Roman" w:hAnsi="Arial" w:cs="Arial"/>
+          <w:b/>
+          <w:bCs/>
+          <w:sz w:val="28"/>
+          <w:szCs w:val="28"/>
+          <w:lang w:val="es-ES" w:eastAsia="es-ES"/>
+        </w:rPr>
+      </w:pPr>
+      <w:r>
+        <w:rPr>
+          <w:rFonts w:ascii="Arial" w:eastAsia="Times New Roman" w:hAnsi="Arial" w:cs="Arial"/>
+          <w:b/>
+          <w:bCs/>
+          <w:sz w:val="28"/>
+          <w:szCs w:val="28"/>
+          <w:lang w:val="es-ES" w:eastAsia="es-ES"/>
+        </w:rPr>
+        <w:t>Gestión de Perfiles</w:t>
+      </w:r>
+    </w:p>
+    <w:p>
+      <w:pPr>
+        <w:pStyle w:val="Prrafodelista"/>
         <w:numPr>
           <w:ilvl w:val="1"/>
-          <w:numId w:val="16"/>
+          <w:numId w:val="18"/>
         </w:numPr>
         <w:tabs>
           <w:tab w:val="left" w:pos="5325"/>
@@ -1443,26 +2088,49 @@
         <w:jc w:val="both"/>
         <w:rPr>
           <w:rFonts w:ascii="Arial" w:eastAsia="Times New Roman" w:hAnsi="Arial" w:cs="Arial"/>
-          <w:sz w:val="28"/>
-          <w:szCs w:val="28"/>
-          <w:lang w:val="es-ES" w:eastAsia="es-ES"/>
-        </w:rPr>
-      </w:pPr>
-      <w:r>
-        <w:rPr>
-          <w:rFonts w:ascii="Arial" w:eastAsia="Times New Roman" w:hAnsi="Arial" w:cs="Arial"/>
-          <w:sz w:val="28"/>
-          <w:szCs w:val="28"/>
-          <w:lang w:val="es-ES" w:eastAsia="es-ES"/>
-        </w:rPr>
-        <w:t>Ingresa tu dirección de correo electrónico como usuario.</w:t>
-      </w:r>
-    </w:p>
-    <w:p>
-      <w:pPr>
+          <w:b/>
+          <w:bCs/>
+          <w:sz w:val="28"/>
+          <w:szCs w:val="28"/>
+          <w:lang w:val="es-ES" w:eastAsia="es-ES"/>
+        </w:rPr>
+      </w:pPr>
+      <w:r>
+        <w:rPr>
+          <w:rFonts w:ascii="Arial" w:eastAsia="Times New Roman" w:hAnsi="Arial" w:cs="Arial"/>
+          <w:b/>
+          <w:bCs/>
+          <w:sz w:val="28"/>
+          <w:szCs w:val="28"/>
+          <w:lang w:val="es-ES" w:eastAsia="es-ES"/>
+        </w:rPr>
+        <w:t>Creación y Edición de Perfiles</w:t>
+      </w:r>
+    </w:p>
+    <w:p>
+      <w:pPr>
+        <w:pStyle w:val="Prrafodelista"/>
+        <w:tabs>
+          <w:tab w:val="left" w:pos="5325"/>
+        </w:tabs>
+        <w:ind w:left="785"/>
+        <w:jc w:val="both"/>
+        <w:rPr>
+          <w:rFonts w:ascii="Arial" w:eastAsia="Times New Roman" w:hAnsi="Arial" w:cs="Arial"/>
+          <w:b/>
+          <w:bCs/>
+          <w:sz w:val="28"/>
+          <w:szCs w:val="28"/>
+          <w:lang w:val="es-ES" w:eastAsia="es-ES"/>
+        </w:rPr>
+      </w:pPr>
+    </w:p>
+    <w:p>
+      <w:pPr>
+        <w:pStyle w:val="Prrafodelista"/>
         <w:numPr>
-          <w:ilvl w:val="1"/>
-          <w:numId w:val="16"/>
+          <w:ilvl w:val="0"/>
+          <w:numId w:val="25"/>
         </w:numPr>
         <w:tabs>
           <w:tab w:val="left" w:pos="5325"/>
@@ -1470,26 +2138,76 @@
         <w:jc w:val="both"/>
         <w:rPr>
           <w:rFonts w:ascii="Arial" w:eastAsia="Times New Roman" w:hAnsi="Arial" w:cs="Arial"/>
-          <w:sz w:val="28"/>
-          <w:szCs w:val="28"/>
-          <w:lang w:val="es-ES" w:eastAsia="es-ES"/>
-        </w:rPr>
-      </w:pPr>
-      <w:r>
-        <w:rPr>
-          <w:rFonts w:ascii="Arial" w:eastAsia="Times New Roman" w:hAnsi="Arial" w:cs="Arial"/>
-          <w:sz w:val="28"/>
-          <w:szCs w:val="28"/>
-          <w:lang w:val="es-ES" w:eastAsia="es-ES"/>
-        </w:rPr>
-        <w:t>Introduce tu contraseña segura. Recuerda que las contraseñas están cifradas para mayor seguridad.</w:t>
-      </w:r>
-    </w:p>
-    <w:p>
-      <w:pPr>
+          <w:b/>
+          <w:bCs/>
+          <w:sz w:val="28"/>
+          <w:szCs w:val="28"/>
+          <w:lang w:val="es-ES" w:eastAsia="es-ES"/>
+        </w:rPr>
+      </w:pPr>
+      <w:r>
+        <w:rPr>
+          <w:rFonts w:ascii="Arial" w:eastAsia="Times New Roman" w:hAnsi="Arial" w:cs="Arial"/>
+          <w:b/>
+          <w:bCs/>
+          <w:sz w:val="28"/>
+          <w:szCs w:val="28"/>
+          <w:lang w:val="es-ES" w:eastAsia="es-ES"/>
+        </w:rPr>
+        <w:t>Usuarios:</w:t>
+      </w:r>
+      <w:r>
+        <w:rPr>
+          <w:rFonts w:ascii="Arial" w:eastAsia="Times New Roman" w:hAnsi="Arial" w:cs="Arial"/>
+          <w:sz w:val="28"/>
+          <w:szCs w:val="28"/>
+          <w:lang w:val="es-ES" w:eastAsia="es-ES"/>
+        </w:rPr>
+        <w:t xml:space="preserve"> Los usuarios tienen la capacidad de </w:t>
+      </w:r>
+      <w:r>
+        <w:rPr>
+          <w:rFonts w:ascii="Arial" w:eastAsia="Times New Roman" w:hAnsi="Arial" w:cs="Arial"/>
+          <w:sz w:val="28"/>
+          <w:szCs w:val="28"/>
+          <w:lang w:val="es-ES" w:eastAsia="es-ES"/>
+        </w:rPr>
+        <w:t xml:space="preserve">ver </w:t>
+      </w:r>
+      <w:r>
+        <w:rPr>
+          <w:rFonts w:ascii="Arial" w:eastAsia="Times New Roman" w:hAnsi="Arial" w:cs="Arial"/>
+          <w:sz w:val="28"/>
+          <w:szCs w:val="28"/>
+          <w:lang w:val="es-ES" w:eastAsia="es-ES"/>
+        </w:rPr>
+        <w:t>sus perfiles personales, añadiendo información relevante y manteniéndola actualizada.</w:t>
+      </w:r>
+    </w:p>
+    <w:p>
+      <w:pPr>
+        <w:pStyle w:val="Prrafodelista"/>
+        <w:tabs>
+          <w:tab w:val="left" w:pos="5325"/>
+        </w:tabs>
+        <w:ind w:left="1505"/>
+        <w:jc w:val="both"/>
+        <w:rPr>
+          <w:rFonts w:ascii="Arial" w:eastAsia="Times New Roman" w:hAnsi="Arial" w:cs="Arial"/>
+          <w:b/>
+          <w:bCs/>
+          <w:sz w:val="28"/>
+          <w:szCs w:val="28"/>
+          <w:lang w:val="es-ES" w:eastAsia="es-ES"/>
+        </w:rPr>
+      </w:pPr>
+    </w:p>
+    <w:p>
+      <w:pPr>
+        <w:pStyle w:val="Prrafodelista"/>
         <w:numPr>
-          <w:ilvl w:val="1"/>
-          <w:numId w:val="16"/>
+          <w:ilvl w:val="0"/>
+          <w:numId w:val="25"/>
         </w:numPr>
         <w:tabs>
           <w:tab w:val="left" w:pos="5325"/>
@@ -1497,20 +2215,61 @@
         <w:jc w:val="both"/>
         <w:rPr>
           <w:rFonts w:ascii="Arial" w:eastAsia="Times New Roman" w:hAnsi="Arial" w:cs="Arial"/>
-          <w:sz w:val="28"/>
-          <w:szCs w:val="28"/>
-          <w:lang w:val="es-ES" w:eastAsia="es-ES"/>
-        </w:rPr>
-      </w:pPr>
-      <w:r>
-        <w:rPr>
-          <w:rFonts w:ascii="Arial" w:eastAsia="Times New Roman" w:hAnsi="Arial" w:cs="Arial"/>
-          <w:sz w:val="28"/>
-          <w:szCs w:val="28"/>
-          <w:lang w:val="es-ES" w:eastAsia="es-ES"/>
-        </w:rPr>
-        <w:t>En caso de olvidar tu contraseña, utiliza la funcionalidad de recuperación de contraseña mediante correo electrónico.</w:t>
-      </w:r>
+          <w:b/>
+          <w:bCs/>
+          <w:sz w:val="28"/>
+          <w:szCs w:val="28"/>
+          <w:lang w:val="es-ES" w:eastAsia="es-ES"/>
+        </w:rPr>
+      </w:pPr>
+      <w:r>
+        <w:rPr>
+          <w:rFonts w:ascii="Arial" w:eastAsia="Times New Roman" w:hAnsi="Arial" w:cs="Arial"/>
+          <w:b/>
+          <w:bCs/>
+          <w:sz w:val="28"/>
+          <w:szCs w:val="28"/>
+          <w:lang w:val="es-ES" w:eastAsia="es-ES"/>
+        </w:rPr>
+        <w:t>Administradores:</w:t>
+      </w:r>
+      <w:r>
+        <w:rPr>
+          <w:rFonts w:ascii="Arial" w:eastAsia="Times New Roman" w:hAnsi="Arial" w:cs="Arial"/>
+          <w:sz w:val="28"/>
+          <w:szCs w:val="28"/>
+          <w:lang w:val="es-ES" w:eastAsia="es-ES"/>
+        </w:rPr>
+        <w:t xml:space="preserve"> Los administradores pueden agregar información adicional a los perfiles de los usuarios, incluyendo detalles específicos de la sede y responsabilidades, lo que facilita la gestión y organización interna del sistema.</w:t>
+      </w:r>
+    </w:p>
+    <w:p>
+      <w:pPr>
+        <w:tabs>
+          <w:tab w:val="left" w:pos="5325"/>
+        </w:tabs>
+        <w:jc w:val="both"/>
+        <w:rPr>
+          <w:rFonts w:ascii="Arial" w:eastAsia="Times New Roman" w:hAnsi="Arial" w:cs="Arial"/>
+          <w:sz w:val="28"/>
+          <w:szCs w:val="28"/>
+          <w:lang w:val="es-ES" w:eastAsia="es-ES"/>
+        </w:rPr>
+      </w:pPr>
+    </w:p>
+    <w:p>
+      <w:pPr>
+        <w:tabs>
+          <w:tab w:val="left" w:pos="5325"/>
+        </w:tabs>
+        <w:jc w:val="both"/>
+        <w:rPr>
+          <w:rFonts w:ascii="Arial" w:eastAsia="Times New Roman" w:hAnsi="Arial" w:cs="Arial"/>
+          <w:sz w:val="28"/>
+          <w:szCs w:val="28"/>
+          <w:lang w:val="es-ES" w:eastAsia="es-ES"/>
+        </w:rPr>
+      </w:pPr>
     </w:p>
     <w:p>
       <w:pPr>
@@ -1595,6 +2354,7 @@
           <w:sz w:val="40"/>
           <w:szCs w:val="40"/>
         </w:rPr>
+        <w:lastRenderedPageBreak/>
         <w:t>SOPORTE Y CONTACTO</w:t>
       </w:r>
     </w:p>
@@ -1750,7 +2510,6 @@
           <w:sz w:val="28"/>
           <w:szCs w:val="28"/>
         </w:rPr>
-        <w:lastRenderedPageBreak/>
         <w:t xml:space="preserve">Teléfono: </w:t>
       </w:r>
       <w:r>
@@ -2041,6 +2800,155 @@
     </w:lvl>
   </w:abstractNum>
   <w:abstractNum w:abstractNumId="3" w15:restartNumberingAfterBreak="0">
+    <w:nsid w:val="198B2B1C"/>
+    <w:multiLevelType w:val="multilevel"/>
+    <w:tmpl w:val="3AE4B5DC"/>
+    <w:lvl w:ilvl="0">
+      <w:start w:val="1"/>
+      <w:numFmt w:val="bullet"/>
+      <w:lvlText w:val=""/>
+      <w:lvlJc w:val="left"/>
+      <w:pPr>
+        <w:tabs>
+          <w:tab w:val="num" w:pos="720"/>
+        </w:tabs>
+        <w:ind w:left="720" w:hanging="360"/>
+      </w:pPr>
+      <w:rPr>
+        <w:rFonts w:ascii="Symbol" w:hAnsi="Symbol" w:hint="default"/>
+        <w:sz w:val="20"/>
+      </w:rPr>
+    </w:lvl>
+    <w:lvl w:ilvl="1" w:tentative="1">
+      <w:start w:val="1"/>
+      <w:numFmt w:val="bullet"/>
+      <w:lvlText w:val="o"/>
+      <w:lvlJc w:val="left"/>
+      <w:pPr>
+        <w:tabs>
+          <w:tab w:val="num" w:pos="1440"/>
+        </w:tabs>
+        <w:ind w:left="1440" w:hanging="360"/>
+      </w:pPr>
+      <w:rPr>
+        <w:rFonts w:ascii="Courier New" w:hAnsi="Courier New" w:hint="default"/>
+        <w:sz w:val="20"/>
+      </w:rPr>
+    </w:lvl>
+    <w:lvl w:ilvl="2" w:tentative="1">
+      <w:start w:val="1"/>
+      <w:numFmt w:val="bullet"/>
+      <w:lvlText w:val=""/>
+      <w:lvlJc w:val="left"/>
+      <w:pPr>
+        <w:tabs>
+          <w:tab w:val="num" w:pos="2160"/>
+        </w:tabs>
+        <w:ind w:left="2160" w:hanging="360"/>
+      </w:pPr>
+      <w:rPr>
+        <w:rFonts w:ascii="Wingdings" w:hAnsi="Wingdings" w:hint="default"/>
+        <w:sz w:val="20"/>
+      </w:rPr>
+    </w:lvl>
+    <w:lvl w:ilvl="3" w:tentative="1">
+      <w:start w:val="1"/>
+      <w:numFmt w:val="bullet"/>
+      <w:lvlText w:val=""/>
+      <w:lvlJc w:val="left"/>
+      <w:pPr>
+        <w:tabs>
+          <w:tab w:val="num" w:pos="2880"/>
+        </w:tabs>
+        <w:ind w:left="2880" w:hanging="360"/>
+      </w:pPr>
+      <w:rPr>
+        <w:rFonts w:ascii="Wingdings" w:hAnsi="Wingdings" w:hint="default"/>
+        <w:sz w:val="20"/>
+      </w:rPr>
+    </w:lvl>
+    <w:lvl w:ilvl="4" w:tentative="1">
+      <w:start w:val="1"/>
+      <w:numFmt w:val="bullet"/>
+      <w:lvlText w:val=""/>
+      <w:lvlJc w:val="left"/>
+      <w:pPr>
+        <w:tabs>
+          <w:tab w:val="num" w:pos="3600"/>
+        </w:tabs>
+        <w:ind w:left="3600" w:hanging="360"/>
+      </w:pPr>
+      <w:rPr>
+        <w:rFonts w:ascii="Wingdings" w:hAnsi="Wingdings" w:hint="default"/>
+        <w:sz w:val="20"/>
+      </w:rPr>
+    </w:lvl>
+    <w:lvl w:ilvl="5" w:tentative="1">
+      <w:start w:val="1"/>
+      <w:numFmt w:val="bullet"/>
+      <w:lvlText w:val=""/>
+      <w:lvlJc w:val="left"/>
+      <w:pPr>
+        <w:tabs>
+          <w:tab w:val="num" w:pos="4320"/>
+        </w:tabs>
+        <w:ind w:left="4320" w:hanging="360"/>
+      </w:pPr>
+      <w:rPr>
+        <w:rFonts w:ascii="Wingdings" w:hAnsi="Wingdings" w:hint="default"/>
+        <w:sz w:val="20"/>
+      </w:rPr>
+    </w:lvl>
+    <w:lvl w:ilvl="6" w:tentative="1">
+      <w:start w:val="1"/>
+      <w:numFmt w:val="bullet"/>
+      <w:lvlText w:val=""/>
+      <w:lvlJc w:val="left"/>
+      <w:pPr>
+        <w:tabs>
+          <w:tab w:val="num" w:pos="5040"/>
+        </w:tabs>
+        <w:ind w:left="5040" w:hanging="360"/>
+      </w:pPr>
+      <w:rPr>
+        <w:rFonts w:ascii="Wingdings" w:hAnsi="Wingdings" w:hint="default"/>
+        <w:sz w:val="20"/>
+      </w:rPr>
+    </w:lvl>
+    <w:lvl w:ilvl="7" w:tentative="1">
+      <w:start w:val="1"/>
+      <w:numFmt w:val="bullet"/>
+      <w:lvlText w:val=""/>
+      <w:lvlJc w:val="left"/>
+      <w:pPr>
+        <w:tabs>
+          <w:tab w:val="num" w:pos="5760"/>
+        </w:tabs>
+        <w:ind w:left="5760" w:hanging="360"/>
+      </w:pPr>
+      <w:rPr>
+        <w:rFonts w:ascii="Wingdings" w:hAnsi="Wingdings" w:hint="default"/>
+        <w:sz w:val="20"/>
+      </w:rPr>
+    </w:lvl>
+    <w:lvl w:ilvl="8" w:tentative="1">
+      <w:start w:val="1"/>
+      <w:numFmt w:val="bullet"/>
+      <w:lvlText w:val=""/>
+      <w:lvlJc w:val="left"/>
+      <w:pPr>
+        <w:tabs>
+          <w:tab w:val="num" w:pos="6480"/>
+        </w:tabs>
+        <w:ind w:left="6480" w:hanging="360"/>
+      </w:pPr>
+      <w:rPr>
+        <w:rFonts w:ascii="Wingdings" w:hAnsi="Wingdings" w:hint="default"/>
+        <w:sz w:val="20"/>
+      </w:rPr>
+    </w:lvl>
+  </w:abstractNum>
+  <w:abstractNum w:abstractNumId="4" w15:restartNumberingAfterBreak="0">
     <w:nsid w:val="1E376973"/>
     <w:multiLevelType w:val="hybridMultilevel"/>
     <w:tmpl w:val="E4E272D8"/>
@@ -2129,7 +3037,7 @@
       </w:pPr>
     </w:lvl>
   </w:abstractNum>
-  <w:abstractNum w:abstractNumId="4" w15:restartNumberingAfterBreak="0">
+  <w:abstractNum w:abstractNumId="5" w15:restartNumberingAfterBreak="0">
     <w:nsid w:val="2328795B"/>
     <w:multiLevelType w:val="hybridMultilevel"/>
     <w:tmpl w:val="B2F88C64"/>
@@ -2242,7 +3150,7 @@
       </w:rPr>
     </w:lvl>
   </w:abstractNum>
-  <w:abstractNum w:abstractNumId="5" w15:restartNumberingAfterBreak="0">
+  <w:abstractNum w:abstractNumId="6" w15:restartNumberingAfterBreak="0">
     <w:nsid w:val="25696AD7"/>
     <w:multiLevelType w:val="hybridMultilevel"/>
     <w:tmpl w:val="2CF29848"/>
@@ -2355,7 +3263,120 @@
       </w:rPr>
     </w:lvl>
   </w:abstractNum>
-  <w:abstractNum w:abstractNumId="6" w15:restartNumberingAfterBreak="0">
+  <w:abstractNum w:abstractNumId="7" w15:restartNumberingAfterBreak="0">
+    <w:nsid w:val="2C9B6C6A"/>
+    <w:multiLevelType w:val="hybridMultilevel"/>
+    <w:tmpl w:val="D8280A54"/>
+    <w:lvl w:ilvl="0" w:tplc="0C0A0001">
+      <w:start w:val="1"/>
+      <w:numFmt w:val="bullet"/>
+      <w:lvlText w:val=""/>
+      <w:lvlJc w:val="left"/>
+      <w:pPr>
+        <w:ind w:left="1440" w:hanging="360"/>
+      </w:pPr>
+      <w:rPr>
+        <w:rFonts w:ascii="Symbol" w:hAnsi="Symbol" w:hint="default"/>
+      </w:rPr>
+    </w:lvl>
+    <w:lvl w:ilvl="1" w:tplc="0C0A0003" w:tentative="1">
+      <w:start w:val="1"/>
+      <w:numFmt w:val="bullet"/>
+      <w:lvlText w:val="o"/>
+      <w:lvlJc w:val="left"/>
+      <w:pPr>
+        <w:ind w:left="2160" w:hanging="360"/>
+      </w:pPr>
+      <w:rPr>
+        <w:rFonts w:ascii="Courier New" w:hAnsi="Courier New" w:cs="Courier New" w:hint="default"/>
+      </w:rPr>
+    </w:lvl>
+    <w:lvl w:ilvl="2" w:tplc="0C0A0005" w:tentative="1">
+      <w:start w:val="1"/>
+      <w:numFmt w:val="bullet"/>
+      <w:lvlText w:val=""/>
+      <w:lvlJc w:val="left"/>
+      <w:pPr>
+        <w:ind w:left="2880" w:hanging="360"/>
+      </w:pPr>
+      <w:rPr>
+        <w:rFonts w:ascii="Wingdings" w:hAnsi="Wingdings" w:hint="default"/>
+      </w:rPr>
+    </w:lvl>
+    <w:lvl w:ilvl="3" w:tplc="0C0A0001" w:tentative="1">
+      <w:start w:val="1"/>
+      <w:numFmt w:val="bullet"/>
+      <w:lvlText w:val=""/>
+      <w:lvlJc w:val="left"/>
+      <w:pPr>
+        <w:ind w:left="3600" w:hanging="360"/>
+      </w:pPr>
+      <w:rPr>
+        <w:rFonts w:ascii="Symbol" w:hAnsi="Symbol" w:hint="default"/>
+      </w:rPr>
+    </w:lvl>
+    <w:lvl w:ilvl="4" w:tplc="0C0A0003" w:tentative="1">
+      <w:start w:val="1"/>
+      <w:numFmt w:val="bullet"/>
+      <w:lvlText w:val="o"/>
+      <w:lvlJc w:val="left"/>
+      <w:pPr>
+        <w:ind w:left="4320" w:hanging="360"/>
+      </w:pPr>
+      <w:rPr>
+        <w:rFonts w:ascii="Courier New" w:hAnsi="Courier New" w:cs="Courier New" w:hint="default"/>
+      </w:rPr>
+    </w:lvl>
+    <w:lvl w:ilvl="5" w:tplc="0C0A0005" w:tentative="1">
+      <w:start w:val="1"/>
+      <w:numFmt w:val="bullet"/>
+      <w:lvlText w:val=""/>
+      <w:lvlJc w:val="left"/>
+      <w:pPr>
+        <w:ind w:left="5040" w:hanging="360"/>
+      </w:pPr>
+      <w:rPr>
+        <w:rFonts w:ascii="Wingdings" w:hAnsi="Wingdings" w:hint="default"/>
+      </w:rPr>
+    </w:lvl>
+    <w:lvl w:ilvl="6" w:tplc="0C0A0001" w:tentative="1">
+      <w:start w:val="1"/>
+      <w:numFmt w:val="bullet"/>
+      <w:lvlText w:val=""/>
+      <w:lvlJc w:val="left"/>
+      <w:pPr>
+        <w:ind w:left="5760" w:hanging="360"/>
+      </w:pPr>
+      <w:rPr>
+        <w:rFonts w:ascii="Symbol" w:hAnsi="Symbol" w:hint="default"/>
+      </w:rPr>
+    </w:lvl>
+    <w:lvl w:ilvl="7" w:tplc="0C0A0003" w:tentative="1">
+      <w:start w:val="1"/>
+      <w:numFmt w:val="bullet"/>
+      <w:lvlText w:val="o"/>
+      <w:lvlJc w:val="left"/>
+      <w:pPr>
+        <w:ind w:left="6480" w:hanging="360"/>
+      </w:pPr>
+      <w:rPr>
+        <w:rFonts w:ascii="Courier New" w:hAnsi="Courier New" w:cs="Courier New" w:hint="default"/>
+      </w:rPr>
+    </w:lvl>
+    <w:lvl w:ilvl="8" w:tplc="0C0A0005" w:tentative="1">
+      <w:start w:val="1"/>
+      <w:numFmt w:val="bullet"/>
+      <w:lvlText w:val=""/>
+      <w:lvlJc w:val="left"/>
+      <w:pPr>
+        <w:ind w:left="7200" w:hanging="360"/>
+      </w:pPr>
+      <w:rPr>
+        <w:rFonts w:ascii="Wingdings" w:hAnsi="Wingdings" w:hint="default"/>
+      </w:rPr>
+    </w:lvl>
+  </w:abstractNum>
+  <w:abstractNum w:abstractNumId="8" w15:restartNumberingAfterBreak="0">
     <w:nsid w:val="39180CAD"/>
     <w:multiLevelType w:val="hybridMultilevel"/>
     <w:tmpl w:val="22BE2F6A"/>
@@ -2444,7 +3465,209 @@
       </w:pPr>
     </w:lvl>
   </w:abstractNum>
-  <w:abstractNum w:abstractNumId="7" w15:restartNumberingAfterBreak="0">
+  <w:abstractNum w:abstractNumId="9" w15:restartNumberingAfterBreak="0">
+    <w:nsid w:val="51AB49BA"/>
+    <w:multiLevelType w:val="hybridMultilevel"/>
+    <w:tmpl w:val="795AFEDC"/>
+    <w:lvl w:ilvl="0" w:tplc="0C0A000F">
+      <w:start w:val="1"/>
+      <w:numFmt w:val="decimal"/>
+      <w:lvlText w:val="%1."/>
+      <w:lvlJc w:val="left"/>
+      <w:pPr>
+        <w:ind w:left="720" w:hanging="360"/>
+      </w:pPr>
+      <w:rPr>
+        <w:rFonts w:hint="default"/>
+      </w:rPr>
+    </w:lvl>
+    <w:lvl w:ilvl="1" w:tplc="0C0A0019" w:tentative="1">
+      <w:start w:val="1"/>
+      <w:numFmt w:val="lowerLetter"/>
+      <w:lvlText w:val="%2."/>
+      <w:lvlJc w:val="left"/>
+      <w:pPr>
+        <w:ind w:left="1440" w:hanging="360"/>
+      </w:pPr>
+    </w:lvl>
+    <w:lvl w:ilvl="2" w:tplc="0C0A001B" w:tentative="1">
+      <w:start w:val="1"/>
+      <w:numFmt w:val="lowerRoman"/>
+      <w:lvlText w:val="%3."/>
+      <w:lvlJc w:val="right"/>
+      <w:pPr>
+        <w:ind w:left="2160" w:hanging="180"/>
+      </w:pPr>
+    </w:lvl>
+    <w:lvl w:ilvl="3" w:tplc="0C0A000F" w:tentative="1">
+      <w:start w:val="1"/>
+      <w:numFmt w:val="decimal"/>
+      <w:lvlText w:val="%4."/>
+      <w:lvlJc w:val="left"/>
+      <w:pPr>
+        <w:ind w:left="2880" w:hanging="360"/>
+      </w:pPr>
+    </w:lvl>
+    <w:lvl w:ilvl="4" w:tplc="0C0A0019" w:tentative="1">
+      <w:start w:val="1"/>
+      <w:numFmt w:val="lowerLetter"/>
+      <w:lvlText w:val="%5."/>
+      <w:lvlJc w:val="left"/>
+      <w:pPr>
+        <w:ind w:left="3600" w:hanging="360"/>
+      </w:pPr>
+    </w:lvl>
+    <w:lvl w:ilvl="5" w:tplc="0C0A001B" w:tentative="1">
+      <w:start w:val="1"/>
+      <w:numFmt w:val="lowerRoman"/>
+      <w:lvlText w:val="%6."/>
+      <w:lvlJc w:val="right"/>
+      <w:pPr>
+        <w:ind w:left="4320" w:hanging="180"/>
+      </w:pPr>
+    </w:lvl>
+    <w:lvl w:ilvl="6" w:tplc="0C0A000F" w:tentative="1">
+      <w:start w:val="1"/>
+      <w:numFmt w:val="decimal"/>
+      <w:lvlText w:val="%7."/>
+      <w:lvlJc w:val="left"/>
+      <w:pPr>
+        <w:ind w:left="5040" w:hanging="360"/>
+      </w:pPr>
+    </w:lvl>
+    <w:lvl w:ilvl="7" w:tplc="0C0A0019" w:tentative="1">
+      <w:start w:val="1"/>
+      <w:numFmt w:val="lowerLetter"/>
+      <w:lvlText w:val="%8."/>
+      <w:lvlJc w:val="left"/>
+      <w:pPr>
+        <w:ind w:left="5760" w:hanging="360"/>
+      </w:pPr>
+    </w:lvl>
+    <w:lvl w:ilvl="8" w:tplc="0C0A001B" w:tentative="1">
+      <w:start w:val="1"/>
+      <w:numFmt w:val="lowerRoman"/>
+      <w:lvlText w:val="%9."/>
+      <w:lvlJc w:val="right"/>
+      <w:pPr>
+        <w:ind w:left="6480" w:hanging="180"/>
+      </w:pPr>
+    </w:lvl>
+  </w:abstractNum>
+  <w:abstractNum w:abstractNumId="10" w15:restartNumberingAfterBreak="0">
+    <w:nsid w:val="532C751C"/>
+    <w:multiLevelType w:val="hybridMultilevel"/>
+    <w:tmpl w:val="19D669C6"/>
+    <w:lvl w:ilvl="0" w:tplc="0C0A0001">
+      <w:start w:val="1"/>
+      <w:numFmt w:val="bullet"/>
+      <w:lvlText w:val=""/>
+      <w:lvlJc w:val="left"/>
+      <w:pPr>
+        <w:ind w:left="1440" w:hanging="360"/>
+      </w:pPr>
+      <w:rPr>
+        <w:rFonts w:ascii="Symbol" w:hAnsi="Symbol" w:hint="default"/>
+      </w:rPr>
+    </w:lvl>
+    <w:lvl w:ilvl="1" w:tplc="0C0A0003" w:tentative="1">
+      <w:start w:val="1"/>
+      <w:numFmt w:val="bullet"/>
+      <w:lvlText w:val="o"/>
+      <w:lvlJc w:val="left"/>
+      <w:pPr>
+        <w:ind w:left="2160" w:hanging="360"/>
+      </w:pPr>
+      <w:rPr>
+        <w:rFonts w:ascii="Courier New" w:hAnsi="Courier New" w:cs="Courier New" w:hint="default"/>
+      </w:rPr>
+    </w:lvl>
+    <w:lvl w:ilvl="2" w:tplc="0C0A0005" w:tentative="1">
+      <w:start w:val="1"/>
+      <w:numFmt w:val="bullet"/>
+      <w:lvlText w:val=""/>
+      <w:lvlJc w:val="left"/>
+      <w:pPr>
+        <w:ind w:left="2880" w:hanging="360"/>
+      </w:pPr>
+      <w:rPr>
+        <w:rFonts w:ascii="Wingdings" w:hAnsi="Wingdings" w:hint="default"/>
+      </w:rPr>
+    </w:lvl>
+    <w:lvl w:ilvl="3" w:tplc="0C0A0001" w:tentative="1">
+      <w:start w:val="1"/>
+      <w:numFmt w:val="bullet"/>
+      <w:lvlText w:val=""/>
+      <w:lvlJc w:val="left"/>
+      <w:pPr>
+        <w:ind w:left="3600" w:hanging="360"/>
+      </w:pPr>
+      <w:rPr>
+        <w:rFonts w:ascii="Symbol" w:hAnsi="Symbol" w:hint="default"/>
+      </w:rPr>
+    </w:lvl>
+    <w:lvl w:ilvl="4" w:tplc="0C0A0003" w:tentative="1">
+      <w:start w:val="1"/>
+      <w:numFmt w:val="bullet"/>
+      <w:lvlText w:val="o"/>
+      <w:lvlJc w:val="left"/>
+      <w:pPr>
+        <w:ind w:left="4320" w:hanging="360"/>
+      </w:pPr>
+      <w:rPr>
+        <w:rFonts w:ascii="Courier New" w:hAnsi="Courier New" w:cs="Courier New" w:hint="default"/>
+      </w:rPr>
+    </w:lvl>
+    <w:lvl w:ilvl="5" w:tplc="0C0A0005" w:tentative="1">
+      <w:start w:val="1"/>
+      <w:numFmt w:val="bullet"/>
+      <w:lvlText w:val=""/>
+      <w:lvlJc w:val="left"/>
+      <w:pPr>
+        <w:ind w:left="5040" w:hanging="360"/>
+      </w:pPr>
+      <w:rPr>
+        <w:rFonts w:ascii="Wingdings" w:hAnsi="Wingdings" w:hint="default"/>
+      </w:rPr>
+    </w:lvl>
+    <w:lvl w:ilvl="6" w:tplc="0C0A0001" w:tentative="1">
+      <w:start w:val="1"/>
+      <w:numFmt w:val="bullet"/>
+      <w:lvlText w:val=""/>
+      <w:lvlJc w:val="left"/>
+      <w:pPr>
+        <w:ind w:left="5760" w:hanging="360"/>
+      </w:pPr>
+      <w:rPr>
+        <w:rFonts w:ascii="Symbol" w:hAnsi="Symbol" w:hint="default"/>
+      </w:rPr>
+    </w:lvl>
+    <w:lvl w:ilvl="7" w:tplc="0C0A0003" w:tentative="1">
+      <w:start w:val="1"/>
+      <w:numFmt w:val="bullet"/>
+      <w:lvlText w:val="o"/>
+      <w:lvlJc w:val="left"/>
+      <w:pPr>
+        <w:ind w:left="6480" w:hanging="360"/>
+      </w:pPr>
+      <w:rPr>
+        <w:rFonts w:ascii="Courier New" w:hAnsi="Courier New" w:cs="Courier New" w:hint="default"/>
+      </w:rPr>
+    </w:lvl>
+    <w:lvl w:ilvl="8" w:tplc="0C0A0005" w:tentative="1">
+      <w:start w:val="1"/>
+      <w:numFmt w:val="bullet"/>
+      <w:lvlText w:val=""/>
+      <w:lvlJc w:val="left"/>
+      <w:pPr>
+        <w:ind w:left="7200" w:hanging="360"/>
+      </w:pPr>
+      <w:rPr>
+        <w:rFonts w:ascii="Wingdings" w:hAnsi="Wingdings" w:hint="default"/>
+      </w:rPr>
+    </w:lvl>
+  </w:abstractNum>
+  <w:abstractNum w:abstractNumId="11" w15:restartNumberingAfterBreak="0">
     <w:nsid w:val="55A436B8"/>
     <w:multiLevelType w:val="multilevel"/>
     <w:tmpl w:val="D0921E14"/>
@@ -2593,7 +3816,7 @@
       </w:rPr>
     </w:lvl>
   </w:abstractNum>
-  <w:abstractNum w:abstractNumId="8" w15:restartNumberingAfterBreak="0">
+  <w:abstractNum w:abstractNumId="12" w15:restartNumberingAfterBreak="0">
     <w:nsid w:val="58F9188E"/>
     <w:multiLevelType w:val="hybridMultilevel"/>
     <w:tmpl w:val="648A6ABA"/>
@@ -2679,7 +3902,7 @@
       </w:pPr>
     </w:lvl>
   </w:abstractNum>
-  <w:abstractNum w:abstractNumId="9" w15:restartNumberingAfterBreak="0">
+  <w:abstractNum w:abstractNumId="13" w15:restartNumberingAfterBreak="0">
     <w:nsid w:val="5931794A"/>
     <w:multiLevelType w:val="hybridMultilevel"/>
     <w:tmpl w:val="A934D804"/>
@@ -2765,7 +3988,156 @@
       </w:pPr>
     </w:lvl>
   </w:abstractNum>
-  <w:abstractNum w:abstractNumId="10" w15:restartNumberingAfterBreak="0">
+  <w:abstractNum w:abstractNumId="14" w15:restartNumberingAfterBreak="0">
+    <w:nsid w:val="5A1C3274"/>
+    <w:multiLevelType w:val="multilevel"/>
+    <w:tmpl w:val="749AA3B4"/>
+    <w:lvl w:ilvl="0">
+      <w:start w:val="1"/>
+      <w:numFmt w:val="bullet"/>
+      <w:lvlText w:val=""/>
+      <w:lvlJc w:val="left"/>
+      <w:pPr>
+        <w:tabs>
+          <w:tab w:val="num" w:pos="720"/>
+        </w:tabs>
+        <w:ind w:left="720" w:hanging="360"/>
+      </w:pPr>
+      <w:rPr>
+        <w:rFonts w:ascii="Symbol" w:hAnsi="Symbol" w:hint="default"/>
+        <w:sz w:val="20"/>
+      </w:rPr>
+    </w:lvl>
+    <w:lvl w:ilvl="1" w:tentative="1">
+      <w:start w:val="1"/>
+      <w:numFmt w:val="bullet"/>
+      <w:lvlText w:val="o"/>
+      <w:lvlJc w:val="left"/>
+      <w:pPr>
+        <w:tabs>
+          <w:tab w:val="num" w:pos="1440"/>
+        </w:tabs>
+        <w:ind w:left="1440" w:hanging="360"/>
+      </w:pPr>
+      <w:rPr>
+        <w:rFonts w:ascii="Courier New" w:hAnsi="Courier New" w:hint="default"/>
+        <w:sz w:val="20"/>
+      </w:rPr>
+    </w:lvl>
+    <w:lvl w:ilvl="2" w:tentative="1">
+      <w:start w:val="1"/>
+      <w:numFmt w:val="bullet"/>
+      <w:lvlText w:val=""/>
+      <w:lvlJc w:val="left"/>
+      <w:pPr>
+        <w:tabs>
+          <w:tab w:val="num" w:pos="2160"/>
+        </w:tabs>
+        <w:ind w:left="2160" w:hanging="360"/>
+      </w:pPr>
+      <w:rPr>
+        <w:rFonts w:ascii="Wingdings" w:hAnsi="Wingdings" w:hint="default"/>
+        <w:sz w:val="20"/>
+      </w:rPr>
+    </w:lvl>
+    <w:lvl w:ilvl="3" w:tentative="1">
+      <w:start w:val="1"/>
+      <w:numFmt w:val="bullet"/>
+      <w:lvlText w:val=""/>
+      <w:lvlJc w:val="left"/>
+      <w:pPr>
+        <w:tabs>
+          <w:tab w:val="num" w:pos="2880"/>
+        </w:tabs>
+        <w:ind w:left="2880" w:hanging="360"/>
+      </w:pPr>
+      <w:rPr>
+        <w:rFonts w:ascii="Wingdings" w:hAnsi="Wingdings" w:hint="default"/>
+        <w:sz w:val="20"/>
+      </w:rPr>
+    </w:lvl>
+    <w:lvl w:ilvl="4" w:tentative="1">
+      <w:start w:val="1"/>
+      <w:numFmt w:val="bullet"/>
+      <w:lvlText w:val=""/>
+      <w:lvlJc w:val="left"/>
+      <w:pPr>
+        <w:tabs>
+          <w:tab w:val="num" w:pos="3600"/>
+        </w:tabs>
+        <w:ind w:left="3600" w:hanging="360"/>
+      </w:pPr>
+      <w:rPr>
+        <w:rFonts w:ascii="Wingdings" w:hAnsi="Wingdings" w:hint="default"/>
+        <w:sz w:val="20"/>
+      </w:rPr>
+    </w:lvl>
+    <w:lvl w:ilvl="5" w:tentative="1">
+      <w:start w:val="1"/>
+      <w:numFmt w:val="bullet"/>
+      <w:lvlText w:val=""/>
+      <w:lvlJc w:val="left"/>
+      <w:pPr>
+        <w:tabs>
+          <w:tab w:val="num" w:pos="4320"/>
+        </w:tabs>
+        <w:ind w:left="4320" w:hanging="360"/>
+      </w:pPr>
+      <w:rPr>
+        <w:rFonts w:ascii="Wingdings" w:hAnsi="Wingdings" w:hint="default"/>
+        <w:sz w:val="20"/>
+      </w:rPr>
+    </w:lvl>
+    <w:lvl w:ilvl="6" w:tentative="1">
+      <w:start w:val="1"/>
+      <w:numFmt w:val="bullet"/>
+      <w:lvlText w:val=""/>
+      <w:lvlJc w:val="left"/>
+      <w:pPr>
+        <w:tabs>
+          <w:tab w:val="num" w:pos="5040"/>
+        </w:tabs>
+        <w:ind w:left="5040" w:hanging="360"/>
+      </w:pPr>
+      <w:rPr>
+        <w:rFonts w:ascii="Wingdings" w:hAnsi="Wingdings" w:hint="default"/>
+        <w:sz w:val="20"/>
+      </w:rPr>
+    </w:lvl>
+    <w:lvl w:ilvl="7" w:tentative="1">
+      <w:start w:val="1"/>
+      <w:numFmt w:val="bullet"/>
+      <w:lvlText w:val=""/>
+      <w:lvlJc w:val="left"/>
+      <w:pPr>
+        <w:tabs>
+          <w:tab w:val="num" w:pos="5760"/>
+        </w:tabs>
+        <w:ind w:left="5760" w:hanging="360"/>
+      </w:pPr>
+      <w:rPr>
+        <w:rFonts w:ascii="Wingdings" w:hAnsi="Wingdings" w:hint="default"/>
+        <w:sz w:val="20"/>
+      </w:rPr>
+    </w:lvl>
+    <w:lvl w:ilvl="8" w:tentative="1">
+      <w:start w:val="1"/>
+      <w:numFmt w:val="bullet"/>
+      <w:lvlText w:val=""/>
+      <w:lvlJc w:val="left"/>
+      <w:pPr>
+        <w:tabs>
+          <w:tab w:val="num" w:pos="6480"/>
+        </w:tabs>
+        <w:ind w:left="6480" w:hanging="360"/>
+      </w:pPr>
+      <w:rPr>
+        <w:rFonts w:ascii="Wingdings" w:hAnsi="Wingdings" w:hint="default"/>
+        <w:sz w:val="20"/>
+      </w:rPr>
+    </w:lvl>
+  </w:abstractNum>
+  <w:abstractNum w:abstractNumId="15" w15:restartNumberingAfterBreak="0">
     <w:nsid w:val="5FB85A0F"/>
     <w:multiLevelType w:val="multilevel"/>
     <w:tmpl w:val="552E596E"/>
@@ -2882,7 +4254,7 @@
       </w:pPr>
     </w:lvl>
   </w:abstractNum>
-  <w:abstractNum w:abstractNumId="11" w15:restartNumberingAfterBreak="0">
+  <w:abstractNum w:abstractNumId="16" w15:restartNumberingAfterBreak="0">
     <w:nsid w:val="61845F83"/>
     <w:multiLevelType w:val="hybridMultilevel"/>
     <w:tmpl w:val="22BE2F6A"/>
@@ -2971,7 +4343,7 @@
       </w:pPr>
     </w:lvl>
   </w:abstractNum>
-  <w:abstractNum w:abstractNumId="12" w15:restartNumberingAfterBreak="0">
+  <w:abstractNum w:abstractNumId="17" w15:restartNumberingAfterBreak="0">
     <w:nsid w:val="62B03A48"/>
     <w:multiLevelType w:val="hybridMultilevel"/>
     <w:tmpl w:val="A148E4D4"/>
@@ -3060,7 +4432,233 @@
       </w:pPr>
     </w:lvl>
   </w:abstractNum>
-  <w:abstractNum w:abstractNumId="13" w15:restartNumberingAfterBreak="0">
+  <w:abstractNum w:abstractNumId="18" w15:restartNumberingAfterBreak="0">
+    <w:nsid w:val="66CE339C"/>
+    <w:multiLevelType w:val="hybridMultilevel"/>
+    <w:tmpl w:val="3F5618BA"/>
+    <w:lvl w:ilvl="0" w:tplc="0C0A0001">
+      <w:start w:val="1"/>
+      <w:numFmt w:val="bullet"/>
+      <w:lvlText w:val=""/>
+      <w:lvlJc w:val="left"/>
+      <w:pPr>
+        <w:ind w:left="1505" w:hanging="360"/>
+      </w:pPr>
+      <w:rPr>
+        <w:rFonts w:ascii="Symbol" w:hAnsi="Symbol" w:hint="default"/>
+      </w:rPr>
+    </w:lvl>
+    <w:lvl w:ilvl="1" w:tplc="0C0A0003" w:tentative="1">
+      <w:start w:val="1"/>
+      <w:numFmt w:val="bullet"/>
+      <w:lvlText w:val="o"/>
+      <w:lvlJc w:val="left"/>
+      <w:pPr>
+        <w:ind w:left="2225" w:hanging="360"/>
+      </w:pPr>
+      <w:rPr>
+        <w:rFonts w:ascii="Courier New" w:hAnsi="Courier New" w:cs="Courier New" w:hint="default"/>
+      </w:rPr>
+    </w:lvl>
+    <w:lvl w:ilvl="2" w:tplc="0C0A0005" w:tentative="1">
+      <w:start w:val="1"/>
+      <w:numFmt w:val="bullet"/>
+      <w:lvlText w:val=""/>
+      <w:lvlJc w:val="left"/>
+      <w:pPr>
+        <w:ind w:left="2945" w:hanging="360"/>
+      </w:pPr>
+      <w:rPr>
+        <w:rFonts w:ascii="Wingdings" w:hAnsi="Wingdings" w:hint="default"/>
+      </w:rPr>
+    </w:lvl>
+    <w:lvl w:ilvl="3" w:tplc="0C0A0001" w:tentative="1">
+      <w:start w:val="1"/>
+      <w:numFmt w:val="bullet"/>
+      <w:lvlText w:val=""/>
+      <w:lvlJc w:val="left"/>
+      <w:pPr>
+        <w:ind w:left="3665" w:hanging="360"/>
+      </w:pPr>
+      <w:rPr>
+        <w:rFonts w:ascii="Symbol" w:hAnsi="Symbol" w:hint="default"/>
+      </w:rPr>
+    </w:lvl>
+    <w:lvl w:ilvl="4" w:tplc="0C0A0003" w:tentative="1">
+      <w:start w:val="1"/>
+      <w:numFmt w:val="bullet"/>
+      <w:lvlText w:val="o"/>
+      <w:lvlJc w:val="left"/>
+      <w:pPr>
+        <w:ind w:left="4385" w:hanging="360"/>
+      </w:pPr>
+      <w:rPr>
+        <w:rFonts w:ascii="Courier New" w:hAnsi="Courier New" w:cs="Courier New" w:hint="default"/>
+      </w:rPr>
+    </w:lvl>
+    <w:lvl w:ilvl="5" w:tplc="0C0A0005" w:tentative="1">
+      <w:start w:val="1"/>
+      <w:numFmt w:val="bullet"/>
+      <w:lvlText w:val=""/>
+      <w:lvlJc w:val="left"/>
+      <w:pPr>
+        <w:ind w:left="5105" w:hanging="360"/>
+      </w:pPr>
+      <w:rPr>
+        <w:rFonts w:ascii="Wingdings" w:hAnsi="Wingdings" w:hint="default"/>
+      </w:rPr>
+    </w:lvl>
+    <w:lvl w:ilvl="6" w:tplc="0C0A0001" w:tentative="1">
+      <w:start w:val="1"/>
+      <w:numFmt w:val="bullet"/>
+      <w:lvlText w:val=""/>
+      <w:lvlJc w:val="left"/>
+      <w:pPr>
+        <w:ind w:left="5825" w:hanging="360"/>
+      </w:pPr>
+      <w:rPr>
+        <w:rFonts w:ascii="Symbol" w:hAnsi="Symbol" w:hint="default"/>
+      </w:rPr>
+    </w:lvl>
+    <w:lvl w:ilvl="7" w:tplc="0C0A0003" w:tentative="1">
+      <w:start w:val="1"/>
+      <w:numFmt w:val="bullet"/>
+      <w:lvlText w:val="o"/>
+      <w:lvlJc w:val="left"/>
+      <w:pPr>
+        <w:ind w:left="6545" w:hanging="360"/>
+      </w:pPr>
+      <w:rPr>
+        <w:rFonts w:ascii="Courier New" w:hAnsi="Courier New" w:cs="Courier New" w:hint="default"/>
+      </w:rPr>
+    </w:lvl>
+    <w:lvl w:ilvl="8" w:tplc="0C0A0005" w:tentative="1">
+      <w:start w:val="1"/>
+      <w:numFmt w:val="bullet"/>
+      <w:lvlText w:val=""/>
+      <w:lvlJc w:val="left"/>
+      <w:pPr>
+        <w:ind w:left="7265" w:hanging="360"/>
+      </w:pPr>
+      <w:rPr>
+        <w:rFonts w:ascii="Wingdings" w:hAnsi="Wingdings" w:hint="default"/>
+      </w:rPr>
+    </w:lvl>
+  </w:abstractNum>
+  <w:abstractNum w:abstractNumId="19" w15:restartNumberingAfterBreak="0">
+    <w:nsid w:val="6B4E5031"/>
+    <w:multiLevelType w:val="hybridMultilevel"/>
+    <w:tmpl w:val="6840CC16"/>
+    <w:lvl w:ilvl="0" w:tplc="0C0A0001">
+      <w:start w:val="1"/>
+      <w:numFmt w:val="bullet"/>
+      <w:lvlText w:val=""/>
+      <w:lvlJc w:val="left"/>
+      <w:pPr>
+        <w:ind w:left="1440" w:hanging="360"/>
+      </w:pPr>
+      <w:rPr>
+        <w:rFonts w:ascii="Symbol" w:hAnsi="Symbol" w:hint="default"/>
+      </w:rPr>
+    </w:lvl>
+    <w:lvl w:ilvl="1" w:tplc="0C0A0003" w:tentative="1">
+      <w:start w:val="1"/>
+      <w:numFmt w:val="bullet"/>
+      <w:lvlText w:val="o"/>
+      <w:lvlJc w:val="left"/>
+      <w:pPr>
+        <w:ind w:left="2160" w:hanging="360"/>
+      </w:pPr>
+      <w:rPr>
+        <w:rFonts w:ascii="Courier New" w:hAnsi="Courier New" w:cs="Courier New" w:hint="default"/>
+      </w:rPr>
+    </w:lvl>
+    <w:lvl w:ilvl="2" w:tplc="0C0A0005" w:tentative="1">
+      <w:start w:val="1"/>
+      <w:numFmt w:val="bullet"/>
+      <w:lvlText w:val=""/>
+      <w:lvlJc w:val="left"/>
+      <w:pPr>
+        <w:ind w:left="2880" w:hanging="360"/>
+      </w:pPr>
+      <w:rPr>
+        <w:rFonts w:ascii="Wingdings" w:hAnsi="Wingdings" w:hint="default"/>
+      </w:rPr>
+    </w:lvl>
+    <w:lvl w:ilvl="3" w:tplc="0C0A0001" w:tentative="1">
+      <w:start w:val="1"/>
+      <w:numFmt w:val="bullet"/>
+      <w:lvlText w:val=""/>
+      <w:lvlJc w:val="left"/>
+      <w:pPr>
+        <w:ind w:left="3600" w:hanging="360"/>
+      </w:pPr>
+      <w:rPr>
+        <w:rFonts w:ascii="Symbol" w:hAnsi="Symbol" w:hint="default"/>
+      </w:rPr>
+    </w:lvl>
+    <w:lvl w:ilvl="4" w:tplc="0C0A0003" w:tentative="1">
+      <w:start w:val="1"/>
+      <w:numFmt w:val="bullet"/>
+      <w:lvlText w:val="o"/>
+      <w:lvlJc w:val="left"/>
+      <w:pPr>
+        <w:ind w:left="4320" w:hanging="360"/>
+      </w:pPr>
+      <w:rPr>
+        <w:rFonts w:ascii="Courier New" w:hAnsi="Courier New" w:cs="Courier New" w:hint="default"/>
+      </w:rPr>
+    </w:lvl>
+    <w:lvl w:ilvl="5" w:tplc="0C0A0005" w:tentative="1">
+      <w:start w:val="1"/>
+      <w:numFmt w:val="bullet"/>
+      <w:lvlText w:val=""/>
+      <w:lvlJc w:val="left"/>
+      <w:pPr>
+        <w:ind w:left="5040" w:hanging="360"/>
+      </w:pPr>
+      <w:rPr>
+        <w:rFonts w:ascii="Wingdings" w:hAnsi="Wingdings" w:hint="default"/>
+      </w:rPr>
+    </w:lvl>
+    <w:lvl w:ilvl="6" w:tplc="0C0A0001" w:tentative="1">
+      <w:start w:val="1"/>
+      <w:numFmt w:val="bullet"/>
+      <w:lvlText w:val=""/>
+      <w:lvlJc w:val="left"/>
+      <w:pPr>
+        <w:ind w:left="5760" w:hanging="360"/>
+      </w:pPr>
+      <w:rPr>
+        <w:rFonts w:ascii="Symbol" w:hAnsi="Symbol" w:hint="default"/>
+      </w:rPr>
+    </w:lvl>
+    <w:lvl w:ilvl="7" w:tplc="0C0A0003" w:tentative="1">
+      <w:start w:val="1"/>
+      <w:numFmt w:val="bullet"/>
+      <w:lvlText w:val="o"/>
+      <w:lvlJc w:val="left"/>
+      <w:pPr>
+        <w:ind w:left="6480" w:hanging="360"/>
+      </w:pPr>
+      <w:rPr>
+        <w:rFonts w:ascii="Courier New" w:hAnsi="Courier New" w:cs="Courier New" w:hint="default"/>
+      </w:rPr>
+    </w:lvl>
+    <w:lvl w:ilvl="8" w:tplc="0C0A0005" w:tentative="1">
+      <w:start w:val="1"/>
+      <w:numFmt w:val="bullet"/>
+      <w:lvlText w:val=""/>
+      <w:lvlJc w:val="left"/>
+      <w:pPr>
+        <w:ind w:left="7200" w:hanging="360"/>
+      </w:pPr>
+      <w:rPr>
+        <w:rFonts w:ascii="Wingdings" w:hAnsi="Wingdings" w:hint="default"/>
+      </w:rPr>
+    </w:lvl>
+  </w:abstractNum>
+  <w:abstractNum w:abstractNumId="20" w15:restartNumberingAfterBreak="0">
     <w:nsid w:val="71B63305"/>
     <w:multiLevelType w:val="hybridMultilevel"/>
     <w:tmpl w:val="9DC88CC0"/>
@@ -3149,7 +4747,7 @@
       </w:pPr>
     </w:lvl>
   </w:abstractNum>
-  <w:abstractNum w:abstractNumId="14" w15:restartNumberingAfterBreak="0">
+  <w:abstractNum w:abstractNumId="21" w15:restartNumberingAfterBreak="0">
     <w:nsid w:val="71E3567C"/>
     <w:multiLevelType w:val="multilevel"/>
     <w:tmpl w:val="4DCAAB42"/>
@@ -3262,7 +4860,7 @@
       </w:pPr>
     </w:lvl>
   </w:abstractNum>
-  <w:abstractNum w:abstractNumId="15" w15:restartNumberingAfterBreak="0">
+  <w:abstractNum w:abstractNumId="22" w15:restartNumberingAfterBreak="0">
     <w:nsid w:val="77A67F60"/>
     <w:multiLevelType w:val="hybridMultilevel"/>
     <w:tmpl w:val="57CC9700"/>
@@ -3375,20 +4973,278 @@
       </w:rPr>
     </w:lvl>
   </w:abstractNum>
+  <w:abstractNum w:abstractNumId="23" w15:restartNumberingAfterBreak="0">
+    <w:nsid w:val="77B355F8"/>
+    <w:multiLevelType w:val="hybridMultilevel"/>
+    <w:tmpl w:val="B7C0B4CC"/>
+    <w:lvl w:ilvl="0" w:tplc="0C0A0001">
+      <w:start w:val="1"/>
+      <w:numFmt w:val="bullet"/>
+      <w:lvlText w:val=""/>
+      <w:lvlJc w:val="left"/>
+      <w:pPr>
+        <w:ind w:left="2160" w:hanging="360"/>
+      </w:pPr>
+      <w:rPr>
+        <w:rFonts w:ascii="Symbol" w:hAnsi="Symbol" w:hint="default"/>
+      </w:rPr>
+    </w:lvl>
+    <w:lvl w:ilvl="1" w:tplc="0C0A0003" w:tentative="1">
+      <w:start w:val="1"/>
+      <w:numFmt w:val="bullet"/>
+      <w:lvlText w:val="o"/>
+      <w:lvlJc w:val="left"/>
+      <w:pPr>
+        <w:ind w:left="2880" w:hanging="360"/>
+      </w:pPr>
+      <w:rPr>
+        <w:rFonts w:ascii="Courier New" w:hAnsi="Courier New" w:cs="Courier New" w:hint="default"/>
+      </w:rPr>
+    </w:lvl>
+    <w:lvl w:ilvl="2" w:tplc="0C0A0005" w:tentative="1">
+      <w:start w:val="1"/>
+      <w:numFmt w:val="bullet"/>
+      <w:lvlText w:val=""/>
+      <w:lvlJc w:val="left"/>
+      <w:pPr>
+        <w:ind w:left="3600" w:hanging="360"/>
+      </w:pPr>
+      <w:rPr>
+        <w:rFonts w:ascii="Wingdings" w:hAnsi="Wingdings" w:hint="default"/>
+      </w:rPr>
+    </w:lvl>
+    <w:lvl w:ilvl="3" w:tplc="0C0A0001" w:tentative="1">
+      <w:start w:val="1"/>
+      <w:numFmt w:val="bullet"/>
+      <w:lvlText w:val=""/>
+      <w:lvlJc w:val="left"/>
+      <w:pPr>
+        <w:ind w:left="4320" w:hanging="360"/>
+      </w:pPr>
+      <w:rPr>
+        <w:rFonts w:ascii="Symbol" w:hAnsi="Symbol" w:hint="default"/>
+      </w:rPr>
+    </w:lvl>
+    <w:lvl w:ilvl="4" w:tplc="0C0A0003" w:tentative="1">
+      <w:start w:val="1"/>
+      <w:numFmt w:val="bullet"/>
+      <w:lvlText w:val="o"/>
+      <w:lvlJc w:val="left"/>
+      <w:pPr>
+        <w:ind w:left="5040" w:hanging="360"/>
+      </w:pPr>
+      <w:rPr>
+        <w:rFonts w:ascii="Courier New" w:hAnsi="Courier New" w:cs="Courier New" w:hint="default"/>
+      </w:rPr>
+    </w:lvl>
+    <w:lvl w:ilvl="5" w:tplc="0C0A0005" w:tentative="1">
+      <w:start w:val="1"/>
+      <w:numFmt w:val="bullet"/>
+      <w:lvlText w:val=""/>
+      <w:lvlJc w:val="left"/>
+      <w:pPr>
+        <w:ind w:left="5760" w:hanging="360"/>
+      </w:pPr>
+      <w:rPr>
+        <w:rFonts w:ascii="Wingdings" w:hAnsi="Wingdings" w:hint="default"/>
+      </w:rPr>
+    </w:lvl>
+    <w:lvl w:ilvl="6" w:tplc="0C0A0001" w:tentative="1">
+      <w:start w:val="1"/>
+      <w:numFmt w:val="bullet"/>
+      <w:lvlText w:val=""/>
+      <w:lvlJc w:val="left"/>
+      <w:pPr>
+        <w:ind w:left="6480" w:hanging="360"/>
+      </w:pPr>
+      <w:rPr>
+        <w:rFonts w:ascii="Symbol" w:hAnsi="Symbol" w:hint="default"/>
+      </w:rPr>
+    </w:lvl>
+    <w:lvl w:ilvl="7" w:tplc="0C0A0003" w:tentative="1">
+      <w:start w:val="1"/>
+      <w:numFmt w:val="bullet"/>
+      <w:lvlText w:val="o"/>
+      <w:lvlJc w:val="left"/>
+      <w:pPr>
+        <w:ind w:left="7200" w:hanging="360"/>
+      </w:pPr>
+      <w:rPr>
+        <w:rFonts w:ascii="Courier New" w:hAnsi="Courier New" w:cs="Courier New" w:hint="default"/>
+      </w:rPr>
+    </w:lvl>
+    <w:lvl w:ilvl="8" w:tplc="0C0A0005" w:tentative="1">
+      <w:start w:val="1"/>
+      <w:numFmt w:val="bullet"/>
+      <w:lvlText w:val=""/>
+      <w:lvlJc w:val="left"/>
+      <w:pPr>
+        <w:ind w:left="7920" w:hanging="360"/>
+      </w:pPr>
+      <w:rPr>
+        <w:rFonts w:ascii="Wingdings" w:hAnsi="Wingdings" w:hint="default"/>
+      </w:rPr>
+    </w:lvl>
+  </w:abstractNum>
+  <w:abstractNum w:abstractNumId="24" w15:restartNumberingAfterBreak="0">
+    <w:nsid w:val="79005A33"/>
+    <w:multiLevelType w:val="multilevel"/>
+    <w:tmpl w:val="308E353C"/>
+    <w:lvl w:ilvl="0">
+      <w:start w:val="1"/>
+      <w:numFmt w:val="bullet"/>
+      <w:lvlText w:val=""/>
+      <w:lvlJc w:val="left"/>
+      <w:pPr>
+        <w:tabs>
+          <w:tab w:val="num" w:pos="720"/>
+        </w:tabs>
+        <w:ind w:left="720" w:hanging="360"/>
+      </w:pPr>
+      <w:rPr>
+        <w:rFonts w:ascii="Symbol" w:hAnsi="Symbol" w:hint="default"/>
+        <w:sz w:val="20"/>
+      </w:rPr>
+    </w:lvl>
+    <w:lvl w:ilvl="1">
+      <w:start w:val="1"/>
+      <w:numFmt w:val="decimal"/>
+      <w:lvlText w:val="%2."/>
+      <w:lvlJc w:val="left"/>
+      <w:pPr>
+        <w:ind w:left="785" w:hanging="360"/>
+      </w:pPr>
+      <w:rPr>
+        <w:rFonts w:hint="default"/>
+      </w:rPr>
+    </w:lvl>
+    <w:lvl w:ilvl="2" w:tentative="1">
+      <w:start w:val="1"/>
+      <w:numFmt w:val="bullet"/>
+      <w:lvlText w:val=""/>
+      <w:lvlJc w:val="left"/>
+      <w:pPr>
+        <w:tabs>
+          <w:tab w:val="num" w:pos="2160"/>
+        </w:tabs>
+        <w:ind w:left="2160" w:hanging="360"/>
+      </w:pPr>
+      <w:rPr>
+        <w:rFonts w:ascii="Wingdings" w:hAnsi="Wingdings" w:hint="default"/>
+        <w:sz w:val="20"/>
+      </w:rPr>
+    </w:lvl>
+    <w:lvl w:ilvl="3" w:tentative="1">
+      <w:start w:val="1"/>
+      <w:numFmt w:val="bullet"/>
+      <w:lvlText w:val=""/>
+      <w:lvlJc w:val="left"/>
+      <w:pPr>
+        <w:tabs>
+          <w:tab w:val="num" w:pos="2880"/>
+        </w:tabs>
+        <w:ind w:left="2880" w:hanging="360"/>
+      </w:pPr>
+      <w:rPr>
+        <w:rFonts w:ascii="Wingdings" w:hAnsi="Wingdings" w:hint="default"/>
+        <w:sz w:val="20"/>
+      </w:rPr>
+    </w:lvl>
+    <w:lvl w:ilvl="4" w:tentative="1">
+      <w:start w:val="1"/>
+      <w:numFmt w:val="bullet"/>
+      <w:lvlText w:val=""/>
+      <w:lvlJc w:val="left"/>
+      <w:pPr>
+        <w:tabs>
+          <w:tab w:val="num" w:pos="3600"/>
+        </w:tabs>
+        <w:ind w:left="3600" w:hanging="360"/>
+      </w:pPr>
+      <w:rPr>
+        <w:rFonts w:ascii="Wingdings" w:hAnsi="Wingdings" w:hint="default"/>
+        <w:sz w:val="20"/>
+      </w:rPr>
+    </w:lvl>
+    <w:lvl w:ilvl="5" w:tentative="1">
+      <w:start w:val="1"/>
+      <w:numFmt w:val="bullet"/>
+      <w:lvlText w:val=""/>
+      <w:lvlJc w:val="left"/>
+      <w:pPr>
+        <w:tabs>
+          <w:tab w:val="num" w:pos="4320"/>
+        </w:tabs>
+        <w:ind w:left="4320" w:hanging="360"/>
+      </w:pPr>
+      <w:rPr>
+        <w:rFonts w:ascii="Wingdings" w:hAnsi="Wingdings" w:hint="default"/>
+        <w:sz w:val="20"/>
+      </w:rPr>
+    </w:lvl>
+    <w:lvl w:ilvl="6" w:tentative="1">
+      <w:start w:val="1"/>
+      <w:numFmt w:val="bullet"/>
+      <w:lvlText w:val=""/>
+      <w:lvlJc w:val="left"/>
+      <w:pPr>
+        <w:tabs>
+          <w:tab w:val="num" w:pos="5040"/>
+        </w:tabs>
+        <w:ind w:left="5040" w:hanging="360"/>
+      </w:pPr>
+      <w:rPr>
+        <w:rFonts w:ascii="Wingdings" w:hAnsi="Wingdings" w:hint="default"/>
+        <w:sz w:val="20"/>
+      </w:rPr>
+    </w:lvl>
+    <w:lvl w:ilvl="7" w:tentative="1">
+      <w:start w:val="1"/>
+      <w:numFmt w:val="bullet"/>
+      <w:lvlText w:val=""/>
+      <w:lvlJc w:val="left"/>
+      <w:pPr>
+        <w:tabs>
+          <w:tab w:val="num" w:pos="5760"/>
+        </w:tabs>
+        <w:ind w:left="5760" w:hanging="360"/>
+      </w:pPr>
+      <w:rPr>
+        <w:rFonts w:ascii="Wingdings" w:hAnsi="Wingdings" w:hint="default"/>
+        <w:sz w:val="20"/>
+      </w:rPr>
+    </w:lvl>
+    <w:lvl w:ilvl="8" w:tentative="1">
+      <w:start w:val="1"/>
+      <w:numFmt w:val="bullet"/>
+      <w:lvlText w:val=""/>
+      <w:lvlJc w:val="left"/>
+      <w:pPr>
+        <w:tabs>
+          <w:tab w:val="num" w:pos="6480"/>
+        </w:tabs>
+        <w:ind w:left="6480" w:hanging="360"/>
+      </w:pPr>
+      <w:rPr>
+        <w:rFonts w:ascii="Wingdings" w:hAnsi="Wingdings" w:hint="default"/>
+        <w:sz w:val="20"/>
+      </w:rPr>
+    </w:lvl>
+  </w:abstractNum>
   <w:num w:numId="1" w16cid:durableId="666134038">
-    <w:abstractNumId w:val="6"/>
+    <w:abstractNumId w:val="8"/>
   </w:num>
   <w:num w:numId="2" w16cid:durableId="1593125712">
-    <w:abstractNumId w:val="14"/>
+    <w:abstractNumId w:val="21"/>
   </w:num>
   <w:num w:numId="3" w16cid:durableId="1600287322">
-    <w:abstractNumId w:val="3"/>
+    <w:abstractNumId w:val="4"/>
   </w:num>
   <w:num w:numId="4" w16cid:durableId="1765609339">
-    <w:abstractNumId w:val="8"/>
+    <w:abstractNumId w:val="12"/>
   </w:num>
   <w:num w:numId="5" w16cid:durableId="2027056179">
-    <w:abstractNumId w:val="9"/>
+    <w:abstractNumId w:val="13"/>
   </w:num>
   <w:num w:numId="6" w16cid:durableId="1597782228">
     <w:abstractNumId w:val="1"/>
@@ -3397,31 +5253,58 @@
     <w:abstractNumId w:val="0"/>
   </w:num>
   <w:num w:numId="8" w16cid:durableId="1996254540">
-    <w:abstractNumId w:val="4"/>
+    <w:abstractNumId w:val="5"/>
   </w:num>
   <w:num w:numId="9" w16cid:durableId="1366831821">
     <w:abstractNumId w:val="2"/>
   </w:num>
   <w:num w:numId="10" w16cid:durableId="1947734116">
-    <w:abstractNumId w:val="5"/>
+    <w:abstractNumId w:val="6"/>
   </w:num>
   <w:num w:numId="11" w16cid:durableId="2146848214">
-    <w:abstractNumId w:val="13"/>
+    <w:abstractNumId w:val="20"/>
   </w:num>
   <w:num w:numId="12" w16cid:durableId="1808082660">
+    <w:abstractNumId w:val="22"/>
+  </w:num>
+  <w:num w:numId="13" w16cid:durableId="2050839460">
+    <w:abstractNumId w:val="17"/>
+  </w:num>
+  <w:num w:numId="14" w16cid:durableId="1100416157">
+    <w:abstractNumId w:val="16"/>
+  </w:num>
+  <w:num w:numId="15" w16cid:durableId="408695478">
+    <w:abstractNumId w:val="11"/>
+  </w:num>
+  <w:num w:numId="16" w16cid:durableId="889344121">
     <w:abstractNumId w:val="15"/>
   </w:num>
-  <w:num w:numId="13" w16cid:durableId="2050839460">
-    <w:abstractNumId w:val="12"/>
+  <w:num w:numId="17" w16cid:durableId="1719935664">
+    <w:abstractNumId w:val="14"/>
   </w:num>
-  <w:num w:numId="14" w16cid:durableId="1100416157">
-    <w:abstractNumId w:val="11"/>
+  <w:num w:numId="18" w16cid:durableId="1551069011">
+    <w:abstractNumId w:val="24"/>
   </w:num>
-  <w:num w:numId="15" w16cid:durableId="408695478">
+  <w:num w:numId="19" w16cid:durableId="478766502">
+    <w:abstractNumId w:val="3"/>
+  </w:num>
+  <w:num w:numId="20" w16cid:durableId="855391468">
+    <w:abstractNumId w:val="9"/>
+  </w:num>
+  <w:num w:numId="21" w16cid:durableId="872620975">
     <w:abstractNumId w:val="7"/>
   </w:num>
-  <w:num w:numId="16" w16cid:durableId="889344121">
+  <w:num w:numId="22" w16cid:durableId="198975078">
+    <w:abstractNumId w:val="23"/>
+  </w:num>
+  <w:num w:numId="23" w16cid:durableId="1804039955">
+    <w:abstractNumId w:val="19"/>
+  </w:num>
+  <w:num w:numId="24" w16cid:durableId="1531453133">
     <w:abstractNumId w:val="10"/>
+  </w:num>
+  <w:num w:numId="25" w16cid:durableId="2080399915">
+    <w:abstractNumId w:val="18"/>
   </w:num>
 </w:numbering>
 </file>

</xml_diff>